<commit_message>
menambahkan sprint review dan design UI
</commit_message>
<xml_diff>
--- a/Tugas 2 Agile/laporan/laporan_tugas2.docx
+++ b/Tugas 2 Agile/laporan/laporan_tugas2.docx
@@ -1,6 +1,6 @@
 
 <file path=word/document.xml><?xml version="1.0" encoding="utf-8"?>
-<w:document xmlns:wpc="http://schemas.microsoft.com/office/word/2010/wordprocessingCanvas" xmlns:mc="http://schemas.openxmlformats.org/markup-compatibility/2006" xmlns:o="urn:schemas-microsoft-com:office:office" xmlns:r="http://schemas.openxmlformats.org/officeDocument/2006/relationships" xmlns:m="http://schemas.openxmlformats.org/officeDocument/2006/math" xmlns:v="urn:schemas-microsoft-com:vml" xmlns:wp14="http://schemas.microsoft.com/office/word/2010/wordprocessingDrawing" xmlns:wp="http://schemas.openxmlformats.org/drawingml/2006/wordprocessingDrawing" xmlns:w10="urn:schemas-microsoft-com:office:word" xmlns:w="http://schemas.openxmlformats.org/wordprocessingml/2006/main" xmlns:w14="http://schemas.microsoft.com/office/word/2010/wordml" xmlns:w15="http://schemas.microsoft.com/office/word/2012/wordml" xmlns:wpg="http://schemas.microsoft.com/office/word/2010/wordprocessingGroup" xmlns:wpi="http://schemas.microsoft.com/office/word/2010/wordprocessingInk" xmlns:wne="http://schemas.microsoft.com/office/word/2006/wordml" xmlns:wps="http://schemas.microsoft.com/office/word/2010/wordprocessingShape" mc:Ignorable="w14 w15 wp14">
+<w:document xmlns:wpc="http://schemas.microsoft.com/office/word/2010/wordprocessingCanvas" xmlns:cx="http://schemas.microsoft.com/office/drawing/2014/chartex" xmlns:cx1="http://schemas.microsoft.com/office/drawing/2015/9/8/chartex" xmlns:cx2="http://schemas.microsoft.com/office/drawing/2015/10/21/chartex" xmlns:cx3="http://schemas.microsoft.com/office/drawing/2016/5/9/chartex" xmlns:cx4="http://schemas.microsoft.com/office/drawing/2016/5/10/chartex" xmlns:cx5="http://schemas.microsoft.com/office/drawing/2016/5/11/chartex" xmlns:cx6="http://schemas.microsoft.com/office/drawing/2016/5/12/chartex" xmlns:cx7="http://schemas.microsoft.com/office/drawing/2016/5/13/chartex" xmlns:cx8="http://schemas.microsoft.com/office/drawing/2016/5/14/chartex" xmlns:mc="http://schemas.openxmlformats.org/markup-compatibility/2006" xmlns:aink="http://schemas.microsoft.com/office/drawing/2016/ink" xmlns:am3d="http://schemas.microsoft.com/office/drawing/2017/model3d" xmlns:o="urn:schemas-microsoft-com:office:office" xmlns:oel="http://schemas.microsoft.com/office/2019/extlst" xmlns:r="http://schemas.openxmlformats.org/officeDocument/2006/relationships" xmlns:m="http://schemas.openxmlformats.org/officeDocument/2006/math" xmlns:v="urn:schemas-microsoft-com:vml" xmlns:wp14="http://schemas.microsoft.com/office/word/2010/wordprocessingDrawing" xmlns:wp="http://schemas.openxmlformats.org/drawingml/2006/wordprocessingDrawing" xmlns:w10="urn:schemas-microsoft-com:office:word" xmlns:w="http://schemas.openxmlformats.org/wordprocessingml/2006/main" xmlns:w14="http://schemas.microsoft.com/office/word/2010/wordml" xmlns:w15="http://schemas.microsoft.com/office/word/2012/wordml" xmlns:w16cex="http://schemas.microsoft.com/office/word/2018/wordml/cex" xmlns:w16cid="http://schemas.microsoft.com/office/word/2016/wordml/cid" xmlns:w16="http://schemas.microsoft.com/office/word/2018/wordml" xmlns:w16sdtdh="http://schemas.microsoft.com/office/word/2020/wordml/sdtdatahash" xmlns:w16se="http://schemas.microsoft.com/office/word/2015/wordml/symex" xmlns:wpg="http://schemas.microsoft.com/office/word/2010/wordprocessingGroup" xmlns:wpi="http://schemas.microsoft.com/office/word/2010/wordprocessingInk" xmlns:wne="http://schemas.microsoft.com/office/word/2006/wordml" xmlns:wps="http://schemas.microsoft.com/office/word/2010/wordprocessingShape" mc:Ignorable="w14 w15 w16se w16cid w16 w16cex w16sdtdh wp14">
   <w:body>
     <w:p>
       <w:pPr>
@@ -177,7 +177,6 @@
         </w:rPr>
         <w:t xml:space="preserve">: </w:t>
       </w:r>
-      <w:proofErr w:type="spellStart"/>
       <w:r>
         <w:rPr>
           <w:rFonts w:ascii="Times New Roman" w:hAnsi="Times New Roman" w:cs="Times New Roman"/>
@@ -186,9 +185,9 @@
           <w:sz w:val="24"/>
           <w:szCs w:val="24"/>
         </w:rPr>
-        <w:t>Mustika</w:t>
-      </w:r>
-      <w:proofErr w:type="spellEnd"/>
+        <w:t xml:space="preserve">Mustika </w:t>
+      </w:r>
+      <w:proofErr w:type="spellStart"/>
       <w:r>
         <w:rPr>
           <w:rFonts w:ascii="Times New Roman" w:hAnsi="Times New Roman" w:cs="Times New Roman"/>
@@ -197,9 +196,9 @@
           <w:sz w:val="24"/>
           <w:szCs w:val="24"/>
         </w:rPr>
-        <w:t xml:space="preserve"> </w:t>
-      </w:r>
-      <w:proofErr w:type="spellStart"/>
+        <w:t>Ulina</w:t>
+      </w:r>
+      <w:proofErr w:type="spellEnd"/>
       <w:r>
         <w:rPr>
           <w:rFonts w:ascii="Times New Roman" w:hAnsi="Times New Roman" w:cs="Times New Roman"/>
@@ -208,9 +207,9 @@
           <w:sz w:val="24"/>
           <w:szCs w:val="24"/>
         </w:rPr>
-        <w:t>Ulina</w:t>
-      </w:r>
-      <w:proofErr w:type="spellEnd"/>
+        <w:t xml:space="preserve">, </w:t>
+      </w:r>
+      <w:proofErr w:type="spellStart"/>
       <w:r>
         <w:rPr>
           <w:rFonts w:ascii="Times New Roman" w:hAnsi="Times New Roman" w:cs="Times New Roman"/>
@@ -219,10 +218,9 @@
           <w:sz w:val="24"/>
           <w:szCs w:val="24"/>
         </w:rPr>
-        <w:t xml:space="preserve">, </w:t>
-      </w:r>
-      <w:proofErr w:type="spellStart"/>
-      <w:proofErr w:type="gramStart"/>
+        <w:t>S.Kom</w:t>
+      </w:r>
+      <w:proofErr w:type="spellEnd"/>
       <w:r>
         <w:rPr>
           <w:rFonts w:ascii="Times New Roman" w:hAnsi="Times New Roman" w:cs="Times New Roman"/>
@@ -231,29 +229,7 @@
           <w:sz w:val="24"/>
           <w:szCs w:val="24"/>
         </w:rPr>
-        <w:t>S.Kom</w:t>
-      </w:r>
-      <w:proofErr w:type="spellEnd"/>
-      <w:r>
-        <w:rPr>
-          <w:rFonts w:ascii="Times New Roman" w:hAnsi="Times New Roman" w:cs="Times New Roman"/>
-          <w:b/>
-          <w:bCs/>
-          <w:sz w:val="24"/>
-          <w:szCs w:val="24"/>
-        </w:rPr>
-        <w:t>.,</w:t>
-      </w:r>
-      <w:proofErr w:type="gramEnd"/>
-      <w:r>
-        <w:rPr>
-          <w:rFonts w:ascii="Times New Roman" w:hAnsi="Times New Roman" w:cs="Times New Roman"/>
-          <w:b/>
-          <w:bCs/>
-          <w:sz w:val="24"/>
-          <w:szCs w:val="24"/>
-        </w:rPr>
-        <w:t xml:space="preserve"> </w:t>
+        <w:t xml:space="preserve">., </w:t>
       </w:r>
       <w:proofErr w:type="spellStart"/>
       <w:r>
@@ -464,7 +440,7 @@
                 <v:stroke joinstyle="miter"/>
                 <v:path gradientshapeok="t" o:connecttype="rect"/>
               </v:shapetype>
-              <v:shape id="Text Box 2" o:spid="_x0000_s1026" type="#_x0000_t202" style="position:absolute;left:0;text-align:left;margin-left:26.45pt;margin-top:20.1pt;width:77.65pt;height:64.85pt;z-index:251659264;visibility:visible;mso-wrap-style:square;mso-width-percent:0;mso-height-percent:0;mso-wrap-distance-left:9pt;mso-wrap-distance-top:3.6pt;mso-wrap-distance-right:9pt;mso-wrap-distance-bottom:3.6pt;mso-position-horizontal:right;mso-position-horizontal-relative:margin;mso-position-vertical:absolute;mso-position-vertical-relative:text;mso-width-percent:0;mso-height-percent:0;mso-width-relative:margin;mso-height-relative:margin;v-text-anchor:top" o:gfxdata="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" strokecolor="white [3212]">
+              <v:shape id="Text Box 2" o:spid="_x0000_s1026" type="#_x0000_t202" style="position:absolute;left:0;text-align:left;margin-left:26.45pt;margin-top:20.1pt;width:77.65pt;height:64.85pt;z-index:251659264;visibility:visible;mso-wrap-style:square;mso-width-percent:0;mso-height-percent:0;mso-wrap-distance-left:9pt;mso-wrap-distance-top:3.6pt;mso-wrap-distance-right:9pt;mso-wrap-distance-bottom:3.6pt;mso-position-horizontal:right;mso-position-horizontal-relative:margin;mso-position-vertical:absolute;mso-position-vertical-relative:text;mso-width-percent:0;mso-height-percent:0;mso-width-relative:margin;mso-height-relative:margin;v-text-anchor:top" o:gfxdata="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" strokecolor="white [3212]">
                 <v:textbox>
                   <w:txbxContent>
                     <w:p>
@@ -579,7 +555,7 @@
           <w:sz w:val="24"/>
           <w:szCs w:val="24"/>
         </w:rPr>
-        <w:t xml:space="preserve"> </w:t>
+        <w:t xml:space="preserve"> oleh: </w:t>
       </w:r>
       <w:proofErr w:type="spellStart"/>
       <w:r>
@@ -588,7 +564,7 @@
           <w:sz w:val="24"/>
           <w:szCs w:val="24"/>
         </w:rPr>
-        <w:t>oleh</w:t>
+        <w:t>Kelompok</w:t>
       </w:r>
       <w:proofErr w:type="spellEnd"/>
       <w:r>
@@ -597,43 +573,7 @@
           <w:sz w:val="24"/>
           <w:szCs w:val="24"/>
         </w:rPr>
-        <w:t xml:space="preserve">: </w:t>
-      </w:r>
-      <w:proofErr w:type="spellStart"/>
-      <w:r>
-        <w:rPr>
-          <w:rFonts w:ascii="Times New Roman" w:hAnsi="Times New Roman" w:cs="Times New Roman"/>
-          <w:sz w:val="24"/>
-          <w:szCs w:val="24"/>
-        </w:rPr>
-        <w:t>Kelompok</w:t>
-      </w:r>
-      <w:proofErr w:type="spellEnd"/>
-      <w:r>
-        <w:rPr>
-          <w:rFonts w:ascii="Times New Roman" w:hAnsi="Times New Roman" w:cs="Times New Roman"/>
-          <w:sz w:val="24"/>
-          <w:szCs w:val="24"/>
-        </w:rPr>
-        <w:t xml:space="preserve"> </w:t>
-      </w:r>
-      <w:proofErr w:type="spellStart"/>
-      <w:r>
-        <w:rPr>
-          <w:rFonts w:ascii="Times New Roman" w:hAnsi="Times New Roman" w:cs="Times New Roman"/>
-          <w:sz w:val="24"/>
-          <w:szCs w:val="24"/>
-        </w:rPr>
-        <w:t>Dua</w:t>
-      </w:r>
-      <w:proofErr w:type="spellEnd"/>
-      <w:r>
-        <w:rPr>
-          <w:rFonts w:ascii="Times New Roman" w:hAnsi="Times New Roman" w:cs="Times New Roman"/>
-          <w:sz w:val="24"/>
-          <w:szCs w:val="24"/>
-        </w:rPr>
-        <w:t xml:space="preserve"> </w:t>
+        <w:t xml:space="preserve"> Dua </w:t>
       </w:r>
       <w:proofErr w:type="spellStart"/>
       <w:r>
@@ -725,18 +665,8 @@
           <w:sz w:val="24"/>
           <w:szCs w:val="24"/>
         </w:rPr>
-        <w:t xml:space="preserve"> </w:t>
-      </w:r>
-      <w:proofErr w:type="spellStart"/>
-      <w:r>
-        <w:rPr>
-          <w:rFonts w:ascii="Times New Roman" w:hAnsi="Times New Roman" w:cs="Times New Roman"/>
-          <w:sz w:val="24"/>
-          <w:szCs w:val="24"/>
-        </w:rPr>
-        <w:t>Anba</w:t>
-      </w:r>
-      <w:proofErr w:type="spellEnd"/>
+        <w:t xml:space="preserve"> Anba</w:t>
+      </w:r>
     </w:p>
     <w:p>
       <w:pPr>
@@ -781,25 +711,7 @@
           <w:sz w:val="24"/>
           <w:szCs w:val="24"/>
         </w:rPr>
-        <w:t xml:space="preserve"> </w:t>
-      </w:r>
-      <w:proofErr w:type="spellStart"/>
-      <w:r>
-        <w:rPr>
-          <w:rFonts w:ascii="Times New Roman" w:hAnsi="Times New Roman" w:cs="Times New Roman"/>
-          <w:sz w:val="24"/>
-          <w:szCs w:val="24"/>
-        </w:rPr>
-        <w:t>Andika</w:t>
-      </w:r>
-      <w:proofErr w:type="spellEnd"/>
-      <w:r>
-        <w:rPr>
-          <w:rFonts w:ascii="Times New Roman" w:hAnsi="Times New Roman" w:cs="Times New Roman"/>
-          <w:sz w:val="24"/>
-          <w:szCs w:val="24"/>
-        </w:rPr>
-        <w:t xml:space="preserve"> </w:t>
+        <w:t xml:space="preserve"> Andika </w:t>
       </w:r>
       <w:proofErr w:type="spellStart"/>
       <w:r>
@@ -837,52 +749,14 @@
           <w:szCs w:val="24"/>
         </w:rPr>
       </w:pPr>
-      <w:proofErr w:type="spellStart"/>
       <w:r>
         <w:rPr>
           <w:rFonts w:ascii="Times New Roman" w:hAnsi="Times New Roman" w:cs="Times New Roman"/>
           <w:sz w:val="24"/>
           <w:szCs w:val="24"/>
         </w:rPr>
-        <w:t>Alvannis</w:t>
-      </w:r>
-      <w:proofErr w:type="spellEnd"/>
-      <w:r>
-        <w:rPr>
-          <w:rFonts w:ascii="Times New Roman" w:hAnsi="Times New Roman" w:cs="Times New Roman"/>
-          <w:sz w:val="24"/>
-          <w:szCs w:val="24"/>
-        </w:rPr>
-        <w:t xml:space="preserve"> </w:t>
-      </w:r>
-      <w:proofErr w:type="spellStart"/>
-      <w:r>
-        <w:rPr>
-          <w:rFonts w:ascii="Times New Roman" w:hAnsi="Times New Roman" w:cs="Times New Roman"/>
-          <w:sz w:val="24"/>
-          <w:szCs w:val="24"/>
-        </w:rPr>
-        <w:t>Damai</w:t>
-      </w:r>
-      <w:proofErr w:type="spellEnd"/>
-      <w:r>
-        <w:rPr>
-          <w:rFonts w:ascii="Times New Roman" w:hAnsi="Times New Roman" w:cs="Times New Roman"/>
-          <w:sz w:val="24"/>
-          <w:szCs w:val="24"/>
-        </w:rPr>
-        <w:t xml:space="preserve"> </w:t>
-      </w:r>
-      <w:proofErr w:type="spellStart"/>
-      <w:r>
-        <w:rPr>
-          <w:rFonts w:ascii="Times New Roman" w:hAnsi="Times New Roman" w:cs="Times New Roman"/>
-          <w:sz w:val="24"/>
-          <w:szCs w:val="24"/>
-        </w:rPr>
-        <w:t>Amazihono</w:t>
-      </w:r>
-      <w:proofErr w:type="spellEnd"/>
+        <w:t>Alvannis Damai Amazihono</w:t>
+      </w:r>
     </w:p>
     <w:p>
       <w:pPr>
@@ -1193,6 +1067,34 @@
         <w:rPr>
           <w:rFonts w:ascii="Times New Roman" w:hAnsi="Times New Roman" w:cs="Times New Roman"/>
         </w:rPr>
+        <w:t xml:space="preserve"> dan </w:t>
+      </w:r>
+      <w:proofErr w:type="spellStart"/>
+      <w:r>
+        <w:rPr>
+          <w:rFonts w:ascii="Times New Roman" w:hAnsi="Times New Roman" w:cs="Times New Roman"/>
+        </w:rPr>
+        <w:t>bugar</w:t>
+      </w:r>
+      <w:proofErr w:type="spellEnd"/>
+      <w:r>
+        <w:rPr>
+          <w:rFonts w:ascii="Times New Roman" w:hAnsi="Times New Roman" w:cs="Times New Roman"/>
+        </w:rPr>
+        <w:t xml:space="preserve">. </w:t>
+      </w:r>
+      <w:proofErr w:type="spellStart"/>
+      <w:r>
+        <w:rPr>
+          <w:rFonts w:ascii="Times New Roman" w:hAnsi="Times New Roman" w:cs="Times New Roman"/>
+        </w:rPr>
+        <w:t>Olahraga</w:t>
+      </w:r>
+      <w:proofErr w:type="spellEnd"/>
+      <w:r>
+        <w:rPr>
+          <w:rFonts w:ascii="Times New Roman" w:hAnsi="Times New Roman" w:cs="Times New Roman"/>
+        </w:rPr>
         <w:t xml:space="preserve"> </w:t>
       </w:r>
       <w:proofErr w:type="spellStart"/>
@@ -1200,7 +1102,7 @@
         <w:rPr>
           <w:rFonts w:ascii="Times New Roman" w:hAnsi="Times New Roman" w:cs="Times New Roman"/>
         </w:rPr>
-        <w:t>dan</w:t>
+        <w:t>memiliki</w:t>
       </w:r>
       <w:proofErr w:type="spellEnd"/>
       <w:r>
@@ -1214,21 +1116,7 @@
         <w:rPr>
           <w:rFonts w:ascii="Times New Roman" w:hAnsi="Times New Roman" w:cs="Times New Roman"/>
         </w:rPr>
-        <w:t>bugar</w:t>
-      </w:r>
-      <w:proofErr w:type="spellEnd"/>
-      <w:r>
-        <w:rPr>
-          <w:rFonts w:ascii="Times New Roman" w:hAnsi="Times New Roman" w:cs="Times New Roman"/>
-        </w:rPr>
-        <w:t xml:space="preserve">. </w:t>
-      </w:r>
-      <w:proofErr w:type="spellStart"/>
-      <w:r>
-        <w:rPr>
-          <w:rFonts w:ascii="Times New Roman" w:hAnsi="Times New Roman" w:cs="Times New Roman"/>
-        </w:rPr>
-        <w:t>Olahraga</w:t>
+        <w:t>banyak</w:t>
       </w:r>
       <w:proofErr w:type="spellEnd"/>
       <w:r>
@@ -1242,7 +1130,7 @@
         <w:rPr>
           <w:rFonts w:ascii="Times New Roman" w:hAnsi="Times New Roman" w:cs="Times New Roman"/>
         </w:rPr>
-        <w:t>memiliki</w:t>
+        <w:t>manfaat</w:t>
       </w:r>
       <w:proofErr w:type="spellEnd"/>
       <w:r>
@@ -1256,7 +1144,7 @@
         <w:rPr>
           <w:rFonts w:ascii="Times New Roman" w:hAnsi="Times New Roman" w:cs="Times New Roman"/>
         </w:rPr>
-        <w:t>banyak</w:t>
+        <w:t>untuk</w:t>
       </w:r>
       <w:proofErr w:type="spellEnd"/>
       <w:r>
@@ -1270,7 +1158,7 @@
         <w:rPr>
           <w:rFonts w:ascii="Times New Roman" w:hAnsi="Times New Roman" w:cs="Times New Roman"/>
         </w:rPr>
-        <w:t>manfaat</w:t>
+        <w:t>tubuh</w:t>
       </w:r>
       <w:proofErr w:type="spellEnd"/>
       <w:r>
@@ -1284,7 +1172,7 @@
         <w:rPr>
           <w:rFonts w:ascii="Times New Roman" w:hAnsi="Times New Roman" w:cs="Times New Roman"/>
         </w:rPr>
-        <w:t>untuk</w:t>
+        <w:t>dimana</w:t>
       </w:r>
       <w:proofErr w:type="spellEnd"/>
       <w:r>
@@ -1298,6 +1186,34 @@
         <w:rPr>
           <w:rFonts w:ascii="Times New Roman" w:hAnsi="Times New Roman" w:cs="Times New Roman"/>
         </w:rPr>
+        <w:t>daya</w:t>
+      </w:r>
+      <w:proofErr w:type="spellEnd"/>
+      <w:r>
+        <w:rPr>
+          <w:rFonts w:ascii="Times New Roman" w:hAnsi="Times New Roman" w:cs="Times New Roman"/>
+        </w:rPr>
+        <w:t xml:space="preserve"> </w:t>
+      </w:r>
+      <w:proofErr w:type="spellStart"/>
+      <w:r>
+        <w:rPr>
+          <w:rFonts w:ascii="Times New Roman" w:hAnsi="Times New Roman" w:cs="Times New Roman"/>
+        </w:rPr>
+        <w:t>tahan</w:t>
+      </w:r>
+      <w:proofErr w:type="spellEnd"/>
+      <w:r>
+        <w:rPr>
+          <w:rFonts w:ascii="Times New Roman" w:hAnsi="Times New Roman" w:cs="Times New Roman"/>
+        </w:rPr>
+        <w:t xml:space="preserve"> </w:t>
+      </w:r>
+      <w:proofErr w:type="spellStart"/>
+      <w:r>
+        <w:rPr>
+          <w:rFonts w:ascii="Times New Roman" w:hAnsi="Times New Roman" w:cs="Times New Roman"/>
+        </w:rPr>
         <w:t>tubuh</w:t>
       </w:r>
       <w:proofErr w:type="spellEnd"/>
@@ -1312,67 +1228,9 @@
         <w:rPr>
           <w:rFonts w:ascii="Times New Roman" w:hAnsi="Times New Roman" w:cs="Times New Roman"/>
         </w:rPr>
-        <w:t>dimana</w:t>
-      </w:r>
-      <w:proofErr w:type="spellEnd"/>
-      <w:r>
-        <w:rPr>
-          <w:rFonts w:ascii="Times New Roman" w:hAnsi="Times New Roman" w:cs="Times New Roman"/>
-        </w:rPr>
-        <w:t xml:space="preserve"> </w:t>
-      </w:r>
-      <w:proofErr w:type="spellStart"/>
-      <w:r>
-        <w:rPr>
-          <w:rFonts w:ascii="Times New Roman" w:hAnsi="Times New Roman" w:cs="Times New Roman"/>
-        </w:rPr>
-        <w:t>daya</w:t>
-      </w:r>
-      <w:proofErr w:type="spellEnd"/>
-      <w:r>
-        <w:rPr>
-          <w:rFonts w:ascii="Times New Roman" w:hAnsi="Times New Roman" w:cs="Times New Roman"/>
-        </w:rPr>
-        <w:t xml:space="preserve"> </w:t>
-      </w:r>
-      <w:proofErr w:type="spellStart"/>
-      <w:r>
-        <w:rPr>
-          <w:rFonts w:ascii="Times New Roman" w:hAnsi="Times New Roman" w:cs="Times New Roman"/>
-        </w:rPr>
-        <w:t>tahan</w:t>
-      </w:r>
-      <w:proofErr w:type="spellEnd"/>
-      <w:r>
-        <w:rPr>
-          <w:rFonts w:ascii="Times New Roman" w:hAnsi="Times New Roman" w:cs="Times New Roman"/>
-        </w:rPr>
-        <w:t xml:space="preserve"> </w:t>
-      </w:r>
-      <w:proofErr w:type="spellStart"/>
-      <w:r>
-        <w:rPr>
-          <w:rFonts w:ascii="Times New Roman" w:hAnsi="Times New Roman" w:cs="Times New Roman"/>
-        </w:rPr>
-        <w:t>tubuh</w:t>
-      </w:r>
-      <w:proofErr w:type="spellEnd"/>
-      <w:r>
-        <w:rPr>
-          <w:rFonts w:ascii="Times New Roman" w:hAnsi="Times New Roman" w:cs="Times New Roman"/>
-        </w:rPr>
-        <w:t xml:space="preserve"> </w:t>
-      </w:r>
-      <w:proofErr w:type="spellStart"/>
-      <w:proofErr w:type="gramStart"/>
-      <w:r>
-        <w:rPr>
-          <w:rFonts w:ascii="Times New Roman" w:hAnsi="Times New Roman" w:cs="Times New Roman"/>
-        </w:rPr>
         <w:t>akan</w:t>
       </w:r>
       <w:proofErr w:type="spellEnd"/>
-      <w:proofErr w:type="gramEnd"/>
       <w:r>
         <w:rPr>
           <w:rFonts w:ascii="Times New Roman" w:hAnsi="Times New Roman" w:cs="Times New Roman"/>
@@ -1638,7 +1496,6 @@
         <w:t xml:space="preserve">, </w:t>
       </w:r>
       <w:proofErr w:type="spellStart"/>
-      <w:proofErr w:type="gramStart"/>
       <w:r>
         <w:rPr>
           <w:rFonts w:ascii="Times New Roman" w:hAnsi="Times New Roman" w:cs="Times New Roman"/>
@@ -1646,7 +1503,6 @@
         <w:t>tim</w:t>
       </w:r>
       <w:proofErr w:type="spellEnd"/>
-      <w:proofErr w:type="gramEnd"/>
       <w:r>
         <w:rPr>
           <w:rFonts w:ascii="Times New Roman" w:hAnsi="Times New Roman" w:cs="Times New Roman"/>
@@ -1861,21 +1717,7 @@
         <w:rPr>
           <w:rFonts w:ascii="Times New Roman" w:hAnsi="Times New Roman" w:cs="Times New Roman"/>
         </w:rPr>
-        <w:t xml:space="preserve"> </w:t>
-      </w:r>
-      <w:proofErr w:type="spellStart"/>
-      <w:r>
-        <w:rPr>
-          <w:rFonts w:ascii="Times New Roman" w:hAnsi="Times New Roman" w:cs="Times New Roman"/>
-        </w:rPr>
-        <w:t>dan</w:t>
-      </w:r>
-      <w:proofErr w:type="spellEnd"/>
-      <w:r>
-        <w:rPr>
-          <w:rFonts w:ascii="Times New Roman" w:hAnsi="Times New Roman" w:cs="Times New Roman"/>
-        </w:rPr>
-        <w:t xml:space="preserve"> </w:t>
+        <w:t xml:space="preserve"> dan </w:t>
       </w:r>
       <w:proofErr w:type="spellStart"/>
       <w:r>
@@ -2163,6 +2005,20 @@
         <w:rPr>
           <w:rFonts w:ascii="Times New Roman" w:hAnsi="Times New Roman" w:cs="Times New Roman"/>
         </w:rPr>
+        <w:t xml:space="preserve"> dan </w:t>
+      </w:r>
+      <w:proofErr w:type="spellStart"/>
+      <w:r>
+        <w:rPr>
+          <w:rFonts w:ascii="Times New Roman" w:hAnsi="Times New Roman" w:cs="Times New Roman"/>
+        </w:rPr>
+        <w:t>motivasi</w:t>
+      </w:r>
+      <w:proofErr w:type="spellEnd"/>
+      <w:r>
+        <w:rPr>
+          <w:rFonts w:ascii="Times New Roman" w:hAnsi="Times New Roman" w:cs="Times New Roman"/>
+        </w:rPr>
         <w:t xml:space="preserve"> </w:t>
       </w:r>
       <w:proofErr w:type="spellStart"/>
@@ -2170,7 +2026,7 @@
         <w:rPr>
           <w:rFonts w:ascii="Times New Roman" w:hAnsi="Times New Roman" w:cs="Times New Roman"/>
         </w:rPr>
-        <w:t>dan</w:t>
+        <w:t>untuk</w:t>
       </w:r>
       <w:proofErr w:type="spellEnd"/>
       <w:r>
@@ -2184,7 +2040,7 @@
         <w:rPr>
           <w:rFonts w:ascii="Times New Roman" w:hAnsi="Times New Roman" w:cs="Times New Roman"/>
         </w:rPr>
-        <w:t>motivasi</w:t>
+        <w:t>menjaga</w:t>
       </w:r>
       <w:proofErr w:type="spellEnd"/>
       <w:r>
@@ -2198,7 +2054,7 @@
         <w:rPr>
           <w:rFonts w:ascii="Times New Roman" w:hAnsi="Times New Roman" w:cs="Times New Roman"/>
         </w:rPr>
-        <w:t>untuk</w:t>
+        <w:t>konsistensi</w:t>
       </w:r>
       <w:proofErr w:type="spellEnd"/>
       <w:r>
@@ -2212,34 +2068,6 @@
         <w:rPr>
           <w:rFonts w:ascii="Times New Roman" w:hAnsi="Times New Roman" w:cs="Times New Roman"/>
         </w:rPr>
-        <w:t>menjaga</w:t>
-      </w:r>
-      <w:proofErr w:type="spellEnd"/>
-      <w:r>
-        <w:rPr>
-          <w:rFonts w:ascii="Times New Roman" w:hAnsi="Times New Roman" w:cs="Times New Roman"/>
-        </w:rPr>
-        <w:t xml:space="preserve"> </w:t>
-      </w:r>
-      <w:proofErr w:type="spellStart"/>
-      <w:r>
-        <w:rPr>
-          <w:rFonts w:ascii="Times New Roman" w:hAnsi="Times New Roman" w:cs="Times New Roman"/>
-        </w:rPr>
-        <w:t>konsistensi</w:t>
-      </w:r>
-      <w:proofErr w:type="spellEnd"/>
-      <w:r>
-        <w:rPr>
-          <w:rFonts w:ascii="Times New Roman" w:hAnsi="Times New Roman" w:cs="Times New Roman"/>
-        </w:rPr>
-        <w:t xml:space="preserve"> </w:t>
-      </w:r>
-      <w:proofErr w:type="spellStart"/>
-      <w:r>
-        <w:rPr>
-          <w:rFonts w:ascii="Times New Roman" w:hAnsi="Times New Roman" w:cs="Times New Roman"/>
-        </w:rPr>
         <w:t>dalam</w:t>
       </w:r>
       <w:proofErr w:type="spellEnd"/>
@@ -2261,21 +2089,7 @@
         <w:rPr>
           <w:rFonts w:ascii="Times New Roman" w:hAnsi="Times New Roman" w:cs="Times New Roman"/>
         </w:rPr>
-        <w:t xml:space="preserve"> </w:t>
-      </w:r>
-      <w:proofErr w:type="spellStart"/>
-      <w:r>
-        <w:rPr>
-          <w:rFonts w:ascii="Times New Roman" w:hAnsi="Times New Roman" w:cs="Times New Roman"/>
-        </w:rPr>
-        <w:t>dan</w:t>
-      </w:r>
-      <w:proofErr w:type="spellEnd"/>
-      <w:r>
-        <w:rPr>
-          <w:rFonts w:ascii="Times New Roman" w:hAnsi="Times New Roman" w:cs="Times New Roman"/>
-        </w:rPr>
-        <w:t xml:space="preserve"> </w:t>
+        <w:t xml:space="preserve"> dan </w:t>
       </w:r>
       <w:proofErr w:type="spellStart"/>
       <w:r>
@@ -2415,21 +2229,7 @@
         <w:rPr>
           <w:rFonts w:ascii="Times New Roman" w:hAnsi="Times New Roman" w:cs="Times New Roman"/>
         </w:rPr>
-        <w:t xml:space="preserve"> </w:t>
-      </w:r>
-      <w:proofErr w:type="spellStart"/>
-      <w:r>
-        <w:rPr>
-          <w:rFonts w:ascii="Times New Roman" w:hAnsi="Times New Roman" w:cs="Times New Roman"/>
-        </w:rPr>
-        <w:t>dan</w:t>
-      </w:r>
-      <w:proofErr w:type="spellEnd"/>
-      <w:r>
-        <w:rPr>
-          <w:rFonts w:ascii="Times New Roman" w:hAnsi="Times New Roman" w:cs="Times New Roman"/>
-        </w:rPr>
-        <w:t xml:space="preserve"> </w:t>
+        <w:t xml:space="preserve"> dan </w:t>
       </w:r>
       <w:proofErr w:type="spellStart"/>
       <w:r>
@@ -2555,14 +2355,14 @@
         <w:rPr>
           <w:rFonts w:ascii="Times New Roman" w:hAnsi="Times New Roman" w:cs="Times New Roman"/>
         </w:rPr>
-        <w:t xml:space="preserve"> yang original </w:t>
-      </w:r>
-      <w:proofErr w:type="spellStart"/>
-      <w:r>
-        <w:rPr>
-          <w:rFonts w:ascii="Times New Roman" w:hAnsi="Times New Roman" w:cs="Times New Roman"/>
-        </w:rPr>
-        <w:t>dan</w:t>
+        <w:t xml:space="preserve"> yang original dan </w:t>
+      </w:r>
+      <w:proofErr w:type="spellStart"/>
+      <w:r>
+        <w:rPr>
+          <w:rFonts w:ascii="Times New Roman" w:hAnsi="Times New Roman" w:cs="Times New Roman"/>
+        </w:rPr>
+        <w:t>sudah</w:t>
       </w:r>
       <w:proofErr w:type="spellEnd"/>
       <w:r>
@@ -2576,7 +2376,21 @@
         <w:rPr>
           <w:rFonts w:ascii="Times New Roman" w:hAnsi="Times New Roman" w:cs="Times New Roman"/>
         </w:rPr>
-        <w:t>sudah</w:t>
+        <w:t>ter-verifikasi</w:t>
+      </w:r>
+      <w:proofErr w:type="spellEnd"/>
+      <w:r>
+        <w:rPr>
+          <w:rFonts w:ascii="Times New Roman" w:hAnsi="Times New Roman" w:cs="Times New Roman"/>
+        </w:rPr>
+        <w:t xml:space="preserve"> BPOM </w:t>
+      </w:r>
+      <w:proofErr w:type="spellStart"/>
+      <w:r>
+        <w:rPr>
+          <w:rFonts w:ascii="Times New Roman" w:hAnsi="Times New Roman" w:cs="Times New Roman"/>
+        </w:rPr>
+        <w:t>dalam</w:t>
       </w:r>
       <w:proofErr w:type="spellEnd"/>
       <w:r>
@@ -2590,21 +2404,7 @@
         <w:rPr>
           <w:rFonts w:ascii="Times New Roman" w:hAnsi="Times New Roman" w:cs="Times New Roman"/>
         </w:rPr>
-        <w:t>ter-verifikasi</w:t>
-      </w:r>
-      <w:proofErr w:type="spellEnd"/>
-      <w:r>
-        <w:rPr>
-          <w:rFonts w:ascii="Times New Roman" w:hAnsi="Times New Roman" w:cs="Times New Roman"/>
-        </w:rPr>
-        <w:t xml:space="preserve"> BPOM </w:t>
-      </w:r>
-      <w:proofErr w:type="spellStart"/>
-      <w:r>
-        <w:rPr>
-          <w:rFonts w:ascii="Times New Roman" w:hAnsi="Times New Roman" w:cs="Times New Roman"/>
-        </w:rPr>
-        <w:t>dalam</w:t>
+        <w:t>memenuhi</w:t>
       </w:r>
       <w:proofErr w:type="spellEnd"/>
       <w:r>
@@ -2618,7 +2418,7 @@
         <w:rPr>
           <w:rFonts w:ascii="Times New Roman" w:hAnsi="Times New Roman" w:cs="Times New Roman"/>
         </w:rPr>
-        <w:t>memenuhi</w:t>
+        <w:t>kebutuhan</w:t>
       </w:r>
       <w:proofErr w:type="spellEnd"/>
       <w:r>
@@ -2632,7 +2432,7 @@
         <w:rPr>
           <w:rFonts w:ascii="Times New Roman" w:hAnsi="Times New Roman" w:cs="Times New Roman"/>
         </w:rPr>
-        <w:t>kebutuhan</w:t>
+        <w:t>nutrisi</w:t>
       </w:r>
       <w:proofErr w:type="spellEnd"/>
       <w:r>
@@ -2646,20 +2446,6 @@
         <w:rPr>
           <w:rFonts w:ascii="Times New Roman" w:hAnsi="Times New Roman" w:cs="Times New Roman"/>
         </w:rPr>
-        <w:t>nutrisi</w:t>
-      </w:r>
-      <w:proofErr w:type="spellEnd"/>
-      <w:r>
-        <w:rPr>
-          <w:rFonts w:ascii="Times New Roman" w:hAnsi="Times New Roman" w:cs="Times New Roman"/>
-        </w:rPr>
-        <w:t xml:space="preserve"> </w:t>
-      </w:r>
-      <w:proofErr w:type="spellStart"/>
-      <w:r>
-        <w:rPr>
-          <w:rFonts w:ascii="Times New Roman" w:hAnsi="Times New Roman" w:cs="Times New Roman"/>
-        </w:rPr>
         <w:t>setelah</w:t>
       </w:r>
       <w:proofErr w:type="spellEnd"/>
@@ -2667,16 +2453,8 @@
         <w:rPr>
           <w:rFonts w:ascii="Times New Roman" w:hAnsi="Times New Roman" w:cs="Times New Roman"/>
         </w:rPr>
-        <w:t xml:space="preserve"> </w:t>
-      </w:r>
-      <w:proofErr w:type="gramStart"/>
-      <w:r>
-        <w:rPr>
-          <w:rFonts w:ascii="Times New Roman" w:hAnsi="Times New Roman" w:cs="Times New Roman"/>
-        </w:rPr>
-        <w:t>GYM .</w:t>
-      </w:r>
-      <w:proofErr w:type="gramEnd"/>
+        <w:t xml:space="preserve"> GYM .</w:t>
+      </w:r>
     </w:p>
     <w:p>
       <w:pPr>
@@ -2801,21 +2579,7 @@
         <w:rPr>
           <w:rFonts w:ascii="Times New Roman" w:hAnsi="Times New Roman" w:cs="Times New Roman"/>
         </w:rPr>
-        <w:t xml:space="preserve"> </w:t>
-      </w:r>
-      <w:proofErr w:type="spellStart"/>
-      <w:r>
-        <w:rPr>
-          <w:rFonts w:ascii="Times New Roman" w:hAnsi="Times New Roman" w:cs="Times New Roman"/>
-        </w:rPr>
-        <w:t>dan</w:t>
-      </w:r>
-      <w:proofErr w:type="spellEnd"/>
-      <w:r>
-        <w:rPr>
-          <w:rFonts w:ascii="Times New Roman" w:hAnsi="Times New Roman" w:cs="Times New Roman"/>
-        </w:rPr>
-        <w:t xml:space="preserve"> </w:t>
+        <w:t xml:space="preserve"> dan </w:t>
       </w:r>
       <w:proofErr w:type="spellStart"/>
       <w:r>
@@ -3112,21 +2876,7 @@
         <w:rPr>
           <w:rFonts w:ascii="Times New Roman" w:hAnsi="Times New Roman" w:cs="Times New Roman"/>
         </w:rPr>
-        <w:t xml:space="preserve"> </w:t>
-      </w:r>
-      <w:proofErr w:type="spellStart"/>
-      <w:r>
-        <w:rPr>
-          <w:rFonts w:ascii="Times New Roman" w:hAnsi="Times New Roman" w:cs="Times New Roman"/>
-        </w:rPr>
-        <w:t>dan</w:t>
-      </w:r>
-      <w:proofErr w:type="spellEnd"/>
-      <w:r>
-        <w:rPr>
-          <w:rFonts w:ascii="Times New Roman" w:hAnsi="Times New Roman" w:cs="Times New Roman"/>
-        </w:rPr>
-        <w:t xml:space="preserve"> </w:t>
+        <w:t xml:space="preserve"> dan </w:t>
       </w:r>
       <w:proofErr w:type="spellStart"/>
       <w:r>
@@ -3294,6 +3044,20 @@
         <w:rPr>
           <w:rFonts w:ascii="Times New Roman" w:hAnsi="Times New Roman" w:cs="Times New Roman"/>
         </w:rPr>
+        <w:t xml:space="preserve"> dan </w:t>
+      </w:r>
+      <w:proofErr w:type="spellStart"/>
+      <w:r>
+        <w:rPr>
+          <w:rFonts w:ascii="Times New Roman" w:hAnsi="Times New Roman" w:cs="Times New Roman"/>
+        </w:rPr>
+        <w:t>dukungan</w:t>
+      </w:r>
+      <w:proofErr w:type="spellEnd"/>
+      <w:r>
+        <w:rPr>
+          <w:rFonts w:ascii="Times New Roman" w:hAnsi="Times New Roman" w:cs="Times New Roman"/>
+        </w:rPr>
         <w:t xml:space="preserve"> </w:t>
       </w:r>
       <w:proofErr w:type="spellStart"/>
@@ -3301,7 +3065,7 @@
         <w:rPr>
           <w:rFonts w:ascii="Times New Roman" w:hAnsi="Times New Roman" w:cs="Times New Roman"/>
         </w:rPr>
-        <w:t>dan</w:t>
+        <w:t>melalui</w:t>
       </w:r>
       <w:proofErr w:type="spellEnd"/>
       <w:r>
@@ -3315,7 +3079,7 @@
         <w:rPr>
           <w:rFonts w:ascii="Times New Roman" w:hAnsi="Times New Roman" w:cs="Times New Roman"/>
         </w:rPr>
-        <w:t>dukungan</w:t>
+        <w:t>fitur-fitur</w:t>
       </w:r>
       <w:proofErr w:type="spellEnd"/>
       <w:r>
@@ -3329,7 +3093,7 @@
         <w:rPr>
           <w:rFonts w:ascii="Times New Roman" w:hAnsi="Times New Roman" w:cs="Times New Roman"/>
         </w:rPr>
-        <w:t>melalui</w:t>
+        <w:t>seperti</w:t>
       </w:r>
       <w:proofErr w:type="spellEnd"/>
       <w:r>
@@ -3343,7 +3107,7 @@
         <w:rPr>
           <w:rFonts w:ascii="Times New Roman" w:hAnsi="Times New Roman" w:cs="Times New Roman"/>
         </w:rPr>
-        <w:t>fitur-fitur</w:t>
+        <w:t>pengingat</w:t>
       </w:r>
       <w:proofErr w:type="spellEnd"/>
       <w:r>
@@ -3357,7 +3121,7 @@
         <w:rPr>
           <w:rFonts w:ascii="Times New Roman" w:hAnsi="Times New Roman" w:cs="Times New Roman"/>
         </w:rPr>
-        <w:t>seperti</w:t>
+        <w:t>jadwal</w:t>
       </w:r>
       <w:proofErr w:type="spellEnd"/>
       <w:r>
@@ -3371,34 +3135,6 @@
         <w:rPr>
           <w:rFonts w:ascii="Times New Roman" w:hAnsi="Times New Roman" w:cs="Times New Roman"/>
         </w:rPr>
-        <w:t>pengingat</w:t>
-      </w:r>
-      <w:proofErr w:type="spellEnd"/>
-      <w:r>
-        <w:rPr>
-          <w:rFonts w:ascii="Times New Roman" w:hAnsi="Times New Roman" w:cs="Times New Roman"/>
-        </w:rPr>
-        <w:t xml:space="preserve"> </w:t>
-      </w:r>
-      <w:proofErr w:type="spellStart"/>
-      <w:r>
-        <w:rPr>
-          <w:rFonts w:ascii="Times New Roman" w:hAnsi="Times New Roman" w:cs="Times New Roman"/>
-        </w:rPr>
-        <w:t>jadwal</w:t>
-      </w:r>
-      <w:proofErr w:type="spellEnd"/>
-      <w:r>
-        <w:rPr>
-          <w:rFonts w:ascii="Times New Roman" w:hAnsi="Times New Roman" w:cs="Times New Roman"/>
-        </w:rPr>
-        <w:t xml:space="preserve"> </w:t>
-      </w:r>
-      <w:proofErr w:type="spellStart"/>
-      <w:r>
-        <w:rPr>
-          <w:rFonts w:ascii="Times New Roman" w:hAnsi="Times New Roman" w:cs="Times New Roman"/>
-        </w:rPr>
         <w:t>olahraga</w:t>
       </w:r>
       <w:proofErr w:type="spellEnd"/>
@@ -3406,21 +3142,7 @@
         <w:rPr>
           <w:rFonts w:ascii="Times New Roman" w:hAnsi="Times New Roman" w:cs="Times New Roman"/>
         </w:rPr>
-        <w:t xml:space="preserve"> </w:t>
-      </w:r>
-      <w:proofErr w:type="spellStart"/>
-      <w:r>
-        <w:rPr>
-          <w:rFonts w:ascii="Times New Roman" w:hAnsi="Times New Roman" w:cs="Times New Roman"/>
-        </w:rPr>
-        <w:t>dan</w:t>
-      </w:r>
-      <w:proofErr w:type="spellEnd"/>
-      <w:r>
-        <w:rPr>
-          <w:rFonts w:ascii="Times New Roman" w:hAnsi="Times New Roman" w:cs="Times New Roman"/>
-        </w:rPr>
-        <w:t xml:space="preserve"> </w:t>
+        <w:t xml:space="preserve"> dan </w:t>
       </w:r>
       <w:proofErr w:type="spellStart"/>
       <w:r>
@@ -3854,14 +3576,14 @@
         <w:rPr>
           <w:rFonts w:ascii="Times New Roman" w:hAnsi="Times New Roman" w:cs="Times New Roman"/>
         </w:rPr>
-        <w:t xml:space="preserve"> original </w:t>
-      </w:r>
-      <w:proofErr w:type="spellStart"/>
-      <w:r>
-        <w:rPr>
-          <w:rFonts w:ascii="Times New Roman" w:hAnsi="Times New Roman" w:cs="Times New Roman"/>
-        </w:rPr>
-        <w:t>dan</w:t>
+        <w:t xml:space="preserve"> original dan </w:t>
+      </w:r>
+      <w:proofErr w:type="spellStart"/>
+      <w:r>
+        <w:rPr>
+          <w:rFonts w:ascii="Times New Roman" w:hAnsi="Times New Roman" w:cs="Times New Roman"/>
+        </w:rPr>
+        <w:t>sudah</w:t>
       </w:r>
       <w:proofErr w:type="spellEnd"/>
       <w:r>
@@ -3875,7 +3597,7 @@
         <w:rPr>
           <w:rFonts w:ascii="Times New Roman" w:hAnsi="Times New Roman" w:cs="Times New Roman"/>
         </w:rPr>
-        <w:t>sudah</w:t>
+        <w:t>bersertifikat</w:t>
       </w:r>
       <w:proofErr w:type="spellEnd"/>
       <w:r>
@@ -3889,7 +3611,7 @@
         <w:rPr>
           <w:rFonts w:ascii="Times New Roman" w:hAnsi="Times New Roman" w:cs="Times New Roman"/>
         </w:rPr>
-        <w:t>bersertifikat</w:t>
+        <w:t>konsumsi</w:t>
       </w:r>
       <w:proofErr w:type="spellEnd"/>
       <w:r>
@@ -3903,7 +3625,7 @@
         <w:rPr>
           <w:rFonts w:ascii="Times New Roman" w:hAnsi="Times New Roman" w:cs="Times New Roman"/>
         </w:rPr>
-        <w:t>konsumsi</w:t>
+        <w:t>dari</w:t>
       </w:r>
       <w:proofErr w:type="spellEnd"/>
       <w:r>
@@ -3917,20 +3639,6 @@
         <w:rPr>
           <w:rFonts w:ascii="Times New Roman" w:hAnsi="Times New Roman" w:cs="Times New Roman"/>
         </w:rPr>
-        <w:t>dari</w:t>
-      </w:r>
-      <w:proofErr w:type="spellEnd"/>
-      <w:r>
-        <w:rPr>
-          <w:rFonts w:ascii="Times New Roman" w:hAnsi="Times New Roman" w:cs="Times New Roman"/>
-        </w:rPr>
-        <w:t xml:space="preserve"> </w:t>
-      </w:r>
-      <w:proofErr w:type="spellStart"/>
-      <w:r>
-        <w:rPr>
-          <w:rFonts w:ascii="Times New Roman" w:hAnsi="Times New Roman" w:cs="Times New Roman"/>
-        </w:rPr>
         <w:t>pihak</w:t>
       </w:r>
       <w:proofErr w:type="spellEnd"/>
@@ -3938,21 +3646,7 @@
         <w:rPr>
           <w:rFonts w:ascii="Times New Roman" w:hAnsi="Times New Roman" w:cs="Times New Roman"/>
         </w:rPr>
-        <w:t xml:space="preserve"> BPOM </w:t>
-      </w:r>
-      <w:proofErr w:type="spellStart"/>
-      <w:r>
-        <w:rPr>
-          <w:rFonts w:ascii="Times New Roman" w:hAnsi="Times New Roman" w:cs="Times New Roman"/>
-        </w:rPr>
-        <w:t>dan</w:t>
-      </w:r>
-      <w:proofErr w:type="spellEnd"/>
-      <w:r>
-        <w:rPr>
-          <w:rFonts w:ascii="Times New Roman" w:hAnsi="Times New Roman" w:cs="Times New Roman"/>
-        </w:rPr>
-        <w:t xml:space="preserve"> </w:t>
+        <w:t xml:space="preserve"> BPOM dan </w:t>
       </w:r>
       <w:proofErr w:type="spellStart"/>
       <w:r>
@@ -4050,21 +3744,7 @@
         <w:rPr>
           <w:rFonts w:ascii="Times New Roman" w:hAnsi="Times New Roman" w:cs="Times New Roman"/>
         </w:rPr>
-        <w:t xml:space="preserve"> </w:t>
-      </w:r>
-      <w:proofErr w:type="spellStart"/>
-      <w:r>
-        <w:rPr>
-          <w:rFonts w:ascii="Times New Roman" w:hAnsi="Times New Roman" w:cs="Times New Roman"/>
-        </w:rPr>
-        <w:t>dan</w:t>
-      </w:r>
-      <w:proofErr w:type="spellEnd"/>
-      <w:r>
-        <w:rPr>
-          <w:rFonts w:ascii="Times New Roman" w:hAnsi="Times New Roman" w:cs="Times New Roman"/>
-        </w:rPr>
-        <w:t xml:space="preserve"> rating </w:t>
+        <w:t xml:space="preserve"> dan rating </w:t>
       </w:r>
       <w:proofErr w:type="spellStart"/>
       <w:r>
@@ -4285,21 +3965,7 @@
         <w:rPr>
           <w:rFonts w:ascii="Times New Roman" w:hAnsi="Times New Roman" w:cs="Times New Roman"/>
         </w:rPr>
-        <w:t xml:space="preserve"> </w:t>
-      </w:r>
-      <w:proofErr w:type="spellStart"/>
-      <w:r>
-        <w:rPr>
-          <w:rFonts w:ascii="Times New Roman" w:hAnsi="Times New Roman" w:cs="Times New Roman"/>
-        </w:rPr>
-        <w:t>dan</w:t>
-      </w:r>
-      <w:proofErr w:type="spellEnd"/>
-      <w:r>
-        <w:rPr>
-          <w:rFonts w:ascii="Times New Roman" w:hAnsi="Times New Roman" w:cs="Times New Roman"/>
-        </w:rPr>
-        <w:t xml:space="preserve"> </w:t>
+        <w:t xml:space="preserve"> dan </w:t>
       </w:r>
       <w:proofErr w:type="spellStart"/>
       <w:r>
@@ -4532,10 +4198,20 @@
                 <w:sz w:val="30"/>
                 <w:szCs w:val="30"/>
               </w:rPr>
-              <w:t>I want to</w:t>
-            </w:r>
-            <w:proofErr w:type="gramStart"/>
-            <w:r>
+              <w:t>I want to..</w:t>
+            </w:r>
+          </w:p>
+        </w:tc>
+        <w:tc>
+          <w:tcPr>
+            <w:tcW w:w="2010" w:type="dxa"/>
+            <w:shd w:val="clear" w:color="auto" w:fill="B4C6E7" w:themeFill="accent5" w:themeFillTint="66"/>
+          </w:tcPr>
+          <w:p>
+            <w:pPr>
+              <w:pStyle w:val="ListParagraph"/>
+              <w:ind w:left="0"/>
+              <w:jc w:val="center"/>
               <w:rPr>
                 <w:rFonts w:ascii="Times New Roman" w:hAnsi="Times New Roman" w:cs="Times New Roman"/>
                 <w:b/>
@@ -4543,21 +4219,8 @@
                 <w:sz w:val="30"/>
                 <w:szCs w:val="30"/>
               </w:rPr>
-              <w:t>..</w:t>
-            </w:r>
-            <w:proofErr w:type="gramEnd"/>
-          </w:p>
-        </w:tc>
-        <w:tc>
-          <w:tcPr>
-            <w:tcW w:w="2010" w:type="dxa"/>
-            <w:shd w:val="clear" w:color="auto" w:fill="B4C6E7" w:themeFill="accent5" w:themeFillTint="66"/>
-          </w:tcPr>
-          <w:p>
-            <w:pPr>
-              <w:pStyle w:val="ListParagraph"/>
-              <w:ind w:left="0"/>
-              <w:jc w:val="center"/>
+            </w:pPr>
+            <w:r>
               <w:rPr>
                 <w:rFonts w:ascii="Times New Roman" w:hAnsi="Times New Roman" w:cs="Times New Roman"/>
                 <w:b/>
@@ -4565,29 +4228,8 @@
                 <w:sz w:val="30"/>
                 <w:szCs w:val="30"/>
               </w:rPr>
-            </w:pPr>
-            <w:r>
-              <w:rPr>
-                <w:rFonts w:ascii="Times New Roman" w:hAnsi="Times New Roman" w:cs="Times New Roman"/>
-                <w:b/>
-                <w:bCs/>
-                <w:sz w:val="30"/>
-                <w:szCs w:val="30"/>
-              </w:rPr>
-              <w:t>So That</w:t>
-            </w:r>
-            <w:proofErr w:type="gramStart"/>
-            <w:r>
-              <w:rPr>
-                <w:rFonts w:ascii="Times New Roman" w:hAnsi="Times New Roman" w:cs="Times New Roman"/>
-                <w:b/>
-                <w:bCs/>
-                <w:sz w:val="30"/>
-                <w:szCs w:val="30"/>
-              </w:rPr>
-              <w:t>..</w:t>
-            </w:r>
-            <w:proofErr w:type="gramEnd"/>
+              <w:t>So That..</w:t>
+            </w:r>
           </w:p>
         </w:tc>
         <w:tc>
@@ -4791,23 +4433,13 @@
                 <w:szCs w:val="24"/>
               </w:rPr>
             </w:pPr>
-            <w:proofErr w:type="spellStart"/>
-            <w:r>
-              <w:rPr>
-                <w:rFonts w:ascii="Times New Roman" w:hAnsi="Times New Roman" w:cs="Times New Roman"/>
-                <w:sz w:val="24"/>
-                <w:szCs w:val="24"/>
-              </w:rPr>
-              <w:t>Saya</w:t>
-            </w:r>
-            <w:proofErr w:type="spellEnd"/>
-            <w:r>
-              <w:rPr>
-                <w:rFonts w:ascii="Times New Roman" w:hAnsi="Times New Roman" w:cs="Times New Roman"/>
-                <w:sz w:val="24"/>
-                <w:szCs w:val="24"/>
-              </w:rPr>
-              <w:t xml:space="preserve"> </w:t>
+            <w:r>
+              <w:rPr>
+                <w:rFonts w:ascii="Times New Roman" w:hAnsi="Times New Roman" w:cs="Times New Roman"/>
+                <w:sz w:val="24"/>
+                <w:szCs w:val="24"/>
+              </w:rPr>
+              <w:t xml:space="preserve">Saya </w:t>
             </w:r>
             <w:proofErr w:type="spellStart"/>
             <w:r>
@@ -5110,23 +4742,13 @@
                 <w:szCs w:val="24"/>
               </w:rPr>
             </w:pPr>
-            <w:proofErr w:type="spellStart"/>
-            <w:r>
-              <w:rPr>
-                <w:rFonts w:ascii="Times New Roman" w:hAnsi="Times New Roman" w:cs="Times New Roman"/>
-                <w:sz w:val="24"/>
-                <w:szCs w:val="24"/>
-              </w:rPr>
-              <w:t>Saya</w:t>
-            </w:r>
-            <w:proofErr w:type="spellEnd"/>
-            <w:r>
-              <w:rPr>
-                <w:rFonts w:ascii="Times New Roman" w:hAnsi="Times New Roman" w:cs="Times New Roman"/>
-                <w:sz w:val="24"/>
-                <w:szCs w:val="24"/>
-              </w:rPr>
-              <w:t xml:space="preserve"> </w:t>
+            <w:r>
+              <w:rPr>
+                <w:rFonts w:ascii="Times New Roman" w:hAnsi="Times New Roman" w:cs="Times New Roman"/>
+                <w:sz w:val="24"/>
+                <w:szCs w:val="24"/>
+              </w:rPr>
+              <w:t xml:space="preserve">Saya </w:t>
             </w:r>
             <w:proofErr w:type="spellStart"/>
             <w:r>
@@ -5412,25 +5034,7 @@
                 <w:sz w:val="24"/>
                 <w:szCs w:val="24"/>
               </w:rPr>
-              <w:t xml:space="preserve"> </w:t>
-            </w:r>
-            <w:proofErr w:type="spellStart"/>
-            <w:r>
-              <w:rPr>
-                <w:rFonts w:ascii="Times New Roman" w:hAnsi="Times New Roman" w:cs="Times New Roman"/>
-                <w:sz w:val="24"/>
-                <w:szCs w:val="24"/>
-              </w:rPr>
-              <w:t>dan</w:t>
-            </w:r>
-            <w:proofErr w:type="spellEnd"/>
-            <w:r>
-              <w:rPr>
-                <w:rFonts w:ascii="Times New Roman" w:hAnsi="Times New Roman" w:cs="Times New Roman"/>
-                <w:sz w:val="24"/>
-                <w:szCs w:val="24"/>
-              </w:rPr>
-              <w:t xml:space="preserve"> </w:t>
+              <w:t xml:space="preserve"> dan </w:t>
             </w:r>
             <w:proofErr w:type="spellStart"/>
             <w:r>
@@ -5467,14 +5071,22 @@
                 <w:szCs w:val="24"/>
               </w:rPr>
             </w:pPr>
-            <w:proofErr w:type="spellStart"/>
-            <w:r>
-              <w:rPr>
-                <w:rFonts w:ascii="Times New Roman" w:hAnsi="Times New Roman" w:cs="Times New Roman"/>
-                <w:sz w:val="24"/>
-                <w:szCs w:val="24"/>
-              </w:rPr>
-              <w:t>Saya</w:t>
+            <w:r>
+              <w:rPr>
+                <w:rFonts w:ascii="Times New Roman" w:hAnsi="Times New Roman" w:cs="Times New Roman"/>
+                <w:sz w:val="24"/>
+                <w:szCs w:val="24"/>
+              </w:rPr>
+              <w:t xml:space="preserve">Saya </w:t>
+            </w:r>
+            <w:proofErr w:type="spellStart"/>
+            <w:r>
+              <w:rPr>
+                <w:rFonts w:ascii="Times New Roman" w:hAnsi="Times New Roman" w:cs="Times New Roman"/>
+                <w:sz w:val="24"/>
+                <w:szCs w:val="24"/>
+              </w:rPr>
+              <w:t>tidak</w:t>
             </w:r>
             <w:proofErr w:type="spellEnd"/>
             <w:r>
@@ -5492,7 +5104,7 @@
                 <w:sz w:val="24"/>
                 <w:szCs w:val="24"/>
               </w:rPr>
-              <w:t>tidak</w:t>
+              <w:t>perlu</w:t>
             </w:r>
             <w:proofErr w:type="spellEnd"/>
             <w:r>
@@ -5510,7 +5122,7 @@
                 <w:sz w:val="24"/>
                 <w:szCs w:val="24"/>
               </w:rPr>
-              <w:t>perlu</w:t>
+              <w:t>datang</w:t>
             </w:r>
             <w:proofErr w:type="spellEnd"/>
             <w:r>
@@ -5528,24 +5140,6 @@
                 <w:sz w:val="24"/>
                 <w:szCs w:val="24"/>
               </w:rPr>
-              <w:t>datang</w:t>
-            </w:r>
-            <w:proofErr w:type="spellEnd"/>
-            <w:r>
-              <w:rPr>
-                <w:rFonts w:ascii="Times New Roman" w:hAnsi="Times New Roman" w:cs="Times New Roman"/>
-                <w:sz w:val="24"/>
-                <w:szCs w:val="24"/>
-              </w:rPr>
-              <w:t xml:space="preserve"> </w:t>
-            </w:r>
-            <w:proofErr w:type="spellStart"/>
-            <w:r>
-              <w:rPr>
-                <w:rFonts w:ascii="Times New Roman" w:hAnsi="Times New Roman" w:cs="Times New Roman"/>
-                <w:sz w:val="24"/>
-                <w:szCs w:val="24"/>
-              </w:rPr>
               <w:t>ke</w:t>
             </w:r>
             <w:proofErr w:type="spellEnd"/>
@@ -5555,25 +5149,7 @@
                 <w:sz w:val="24"/>
                 <w:szCs w:val="24"/>
               </w:rPr>
-              <w:t xml:space="preserve"> gym </w:t>
-            </w:r>
-            <w:proofErr w:type="spellStart"/>
-            <w:r>
-              <w:rPr>
-                <w:rFonts w:ascii="Times New Roman" w:hAnsi="Times New Roman" w:cs="Times New Roman"/>
-                <w:sz w:val="24"/>
-                <w:szCs w:val="24"/>
-              </w:rPr>
-              <w:t>dan</w:t>
-            </w:r>
-            <w:proofErr w:type="spellEnd"/>
-            <w:r>
-              <w:rPr>
-                <w:rFonts w:ascii="Times New Roman" w:hAnsi="Times New Roman" w:cs="Times New Roman"/>
-                <w:sz w:val="24"/>
-                <w:szCs w:val="24"/>
-              </w:rPr>
-              <w:t xml:space="preserve"> </w:t>
+              <w:t xml:space="preserve"> gym dan </w:t>
             </w:r>
             <w:proofErr w:type="spellStart"/>
             <w:r>
@@ -5804,23 +5380,13 @@
                 <w:szCs w:val="24"/>
               </w:rPr>
             </w:pPr>
-            <w:proofErr w:type="spellStart"/>
-            <w:r>
-              <w:rPr>
-                <w:rFonts w:ascii="Times New Roman" w:hAnsi="Times New Roman" w:cs="Times New Roman"/>
-                <w:sz w:val="24"/>
-                <w:szCs w:val="24"/>
-              </w:rPr>
-              <w:t>Saya</w:t>
-            </w:r>
-            <w:proofErr w:type="spellEnd"/>
-            <w:r>
-              <w:rPr>
-                <w:rFonts w:ascii="Times New Roman" w:hAnsi="Times New Roman" w:cs="Times New Roman"/>
-                <w:sz w:val="24"/>
-                <w:szCs w:val="24"/>
-              </w:rPr>
-              <w:t xml:space="preserve"> </w:t>
+            <w:r>
+              <w:rPr>
+                <w:rFonts w:ascii="Times New Roman" w:hAnsi="Times New Roman" w:cs="Times New Roman"/>
+                <w:sz w:val="24"/>
+                <w:szCs w:val="24"/>
+              </w:rPr>
+              <w:t xml:space="preserve">Saya </w:t>
             </w:r>
             <w:proofErr w:type="spellStart"/>
             <w:r>
@@ -6131,23 +5697,13 @@
                 <w:szCs w:val="24"/>
               </w:rPr>
             </w:pPr>
-            <w:proofErr w:type="spellStart"/>
-            <w:r>
-              <w:rPr>
-                <w:rFonts w:ascii="Times New Roman" w:hAnsi="Times New Roman" w:cs="Times New Roman"/>
-                <w:sz w:val="24"/>
-                <w:szCs w:val="24"/>
-              </w:rPr>
-              <w:t>Saya</w:t>
-            </w:r>
-            <w:proofErr w:type="spellEnd"/>
-            <w:r>
-              <w:rPr>
-                <w:rFonts w:ascii="Times New Roman" w:hAnsi="Times New Roman" w:cs="Times New Roman"/>
-                <w:sz w:val="24"/>
-                <w:szCs w:val="24"/>
-              </w:rPr>
-              <w:t xml:space="preserve"> </w:t>
+            <w:r>
+              <w:rPr>
+                <w:rFonts w:ascii="Times New Roman" w:hAnsi="Times New Roman" w:cs="Times New Roman"/>
+                <w:sz w:val="24"/>
+                <w:szCs w:val="24"/>
+              </w:rPr>
+              <w:t xml:space="preserve">Saya </w:t>
             </w:r>
             <w:proofErr w:type="spellStart"/>
             <w:r>
@@ -6458,23 +6014,13 @@
                 <w:szCs w:val="24"/>
               </w:rPr>
             </w:pPr>
-            <w:proofErr w:type="spellStart"/>
-            <w:r>
-              <w:rPr>
-                <w:rFonts w:ascii="Times New Roman" w:hAnsi="Times New Roman" w:cs="Times New Roman"/>
-                <w:sz w:val="24"/>
-                <w:szCs w:val="24"/>
-              </w:rPr>
-              <w:t>Saya</w:t>
-            </w:r>
-            <w:proofErr w:type="spellEnd"/>
-            <w:r>
-              <w:rPr>
-                <w:rFonts w:ascii="Times New Roman" w:hAnsi="Times New Roman" w:cs="Times New Roman"/>
-                <w:sz w:val="24"/>
-                <w:szCs w:val="24"/>
-              </w:rPr>
-              <w:t xml:space="preserve"> </w:t>
+            <w:r>
+              <w:rPr>
+                <w:rFonts w:ascii="Times New Roman" w:hAnsi="Times New Roman" w:cs="Times New Roman"/>
+                <w:sz w:val="24"/>
+                <w:szCs w:val="24"/>
+              </w:rPr>
+              <w:t xml:space="preserve">Saya </w:t>
             </w:r>
             <w:proofErr w:type="spellStart"/>
             <w:r>
@@ -6713,23 +6259,13 @@
                 <w:szCs w:val="24"/>
               </w:rPr>
             </w:pPr>
-            <w:proofErr w:type="spellStart"/>
-            <w:r>
-              <w:rPr>
-                <w:rFonts w:ascii="Times New Roman" w:hAnsi="Times New Roman" w:cs="Times New Roman"/>
-                <w:sz w:val="24"/>
-                <w:szCs w:val="24"/>
-              </w:rPr>
-              <w:t>Saya</w:t>
-            </w:r>
-            <w:proofErr w:type="spellEnd"/>
-            <w:r>
-              <w:rPr>
-                <w:rFonts w:ascii="Times New Roman" w:hAnsi="Times New Roman" w:cs="Times New Roman"/>
-                <w:sz w:val="24"/>
-                <w:szCs w:val="24"/>
-              </w:rPr>
-              <w:t xml:space="preserve"> </w:t>
+            <w:r>
+              <w:rPr>
+                <w:rFonts w:ascii="Times New Roman" w:hAnsi="Times New Roman" w:cs="Times New Roman"/>
+                <w:sz w:val="24"/>
+                <w:szCs w:val="24"/>
+              </w:rPr>
+              <w:t xml:space="preserve">Saya </w:t>
             </w:r>
             <w:proofErr w:type="spellStart"/>
             <w:r>
@@ -7007,14 +6543,40 @@
                 <w:szCs w:val="24"/>
               </w:rPr>
             </w:pPr>
-            <w:proofErr w:type="spellStart"/>
-            <w:r>
-              <w:rPr>
-                <w:rFonts w:ascii="Times New Roman" w:hAnsi="Times New Roman" w:cs="Times New Roman"/>
-                <w:sz w:val="24"/>
-                <w:szCs w:val="24"/>
-              </w:rPr>
-              <w:t>Saya</w:t>
+            <w:r>
+              <w:rPr>
+                <w:rFonts w:ascii="Times New Roman" w:hAnsi="Times New Roman" w:cs="Times New Roman"/>
+                <w:sz w:val="24"/>
+                <w:szCs w:val="24"/>
+              </w:rPr>
+              <w:t xml:space="preserve">Saya </w:t>
+            </w:r>
+            <w:proofErr w:type="spellStart"/>
+            <w:r>
+              <w:rPr>
+                <w:rFonts w:ascii="Times New Roman" w:hAnsi="Times New Roman" w:cs="Times New Roman"/>
+                <w:sz w:val="24"/>
+                <w:szCs w:val="24"/>
+              </w:rPr>
+              <w:t>sebagai</w:t>
+            </w:r>
+            <w:proofErr w:type="spellEnd"/>
+            <w:r>
+              <w:rPr>
+                <w:rFonts w:ascii="Times New Roman" w:hAnsi="Times New Roman" w:cs="Times New Roman"/>
+                <w:sz w:val="24"/>
+                <w:szCs w:val="24"/>
+              </w:rPr>
+              <w:t xml:space="preserve"> orang </w:t>
+            </w:r>
+            <w:proofErr w:type="spellStart"/>
+            <w:r>
+              <w:rPr>
+                <w:rFonts w:ascii="Times New Roman" w:hAnsi="Times New Roman" w:cs="Times New Roman"/>
+                <w:sz w:val="24"/>
+                <w:szCs w:val="24"/>
+              </w:rPr>
+              <w:t>awam</w:t>
             </w:r>
             <w:proofErr w:type="spellEnd"/>
             <w:r>
@@ -7032,25 +6594,7 @@
                 <w:sz w:val="24"/>
                 <w:szCs w:val="24"/>
               </w:rPr>
-              <w:t>sebagai</w:t>
-            </w:r>
-            <w:proofErr w:type="spellEnd"/>
-            <w:r>
-              <w:rPr>
-                <w:rFonts w:ascii="Times New Roman" w:hAnsi="Times New Roman" w:cs="Times New Roman"/>
-                <w:sz w:val="24"/>
-                <w:szCs w:val="24"/>
-              </w:rPr>
-              <w:t xml:space="preserve"> orang </w:t>
-            </w:r>
-            <w:proofErr w:type="spellStart"/>
-            <w:r>
-              <w:rPr>
-                <w:rFonts w:ascii="Times New Roman" w:hAnsi="Times New Roman" w:cs="Times New Roman"/>
-                <w:sz w:val="24"/>
-                <w:szCs w:val="24"/>
-              </w:rPr>
-              <w:t>awam</w:t>
+              <w:t>dapat</w:t>
             </w:r>
             <w:proofErr w:type="spellEnd"/>
             <w:r>
@@ -7068,24 +6612,6 @@
                 <w:sz w:val="24"/>
                 <w:szCs w:val="24"/>
               </w:rPr>
-              <w:t>dapat</w:t>
-            </w:r>
-            <w:proofErr w:type="spellEnd"/>
-            <w:r>
-              <w:rPr>
-                <w:rFonts w:ascii="Times New Roman" w:hAnsi="Times New Roman" w:cs="Times New Roman"/>
-                <w:sz w:val="24"/>
-                <w:szCs w:val="24"/>
-              </w:rPr>
-              <w:t xml:space="preserve"> </w:t>
-            </w:r>
-            <w:proofErr w:type="spellStart"/>
-            <w:r>
-              <w:rPr>
-                <w:rFonts w:ascii="Times New Roman" w:hAnsi="Times New Roman" w:cs="Times New Roman"/>
-                <w:sz w:val="24"/>
-                <w:szCs w:val="24"/>
-              </w:rPr>
               <w:t>melakukan</w:t>
             </w:r>
             <w:proofErr w:type="spellEnd"/>
@@ -7095,25 +6621,7 @@
                 <w:sz w:val="24"/>
                 <w:szCs w:val="24"/>
               </w:rPr>
-              <w:t xml:space="preserve"> </w:t>
-            </w:r>
-            <w:proofErr w:type="spellStart"/>
-            <w:r>
-              <w:rPr>
-                <w:rFonts w:ascii="Times New Roman" w:hAnsi="Times New Roman" w:cs="Times New Roman"/>
-                <w:sz w:val="24"/>
-                <w:szCs w:val="24"/>
-              </w:rPr>
-              <w:t>Latihan</w:t>
-            </w:r>
-            <w:proofErr w:type="spellEnd"/>
-            <w:r>
-              <w:rPr>
-                <w:rFonts w:ascii="Times New Roman" w:hAnsi="Times New Roman" w:cs="Times New Roman"/>
-                <w:sz w:val="24"/>
-                <w:szCs w:val="24"/>
-              </w:rPr>
-              <w:t xml:space="preserve"> </w:t>
+              <w:t xml:space="preserve"> Latihan </w:t>
             </w:r>
             <w:proofErr w:type="spellStart"/>
             <w:r>
@@ -7657,29 +7165,7 @@
                 <w:sz w:val="30"/>
                 <w:szCs w:val="30"/>
               </w:rPr>
-              <w:t>Efforts (</w:t>
-            </w:r>
-            <w:proofErr w:type="spellStart"/>
-            <w:r>
-              <w:rPr>
-                <w:rFonts w:ascii="Times New Roman" w:hAnsi="Times New Roman" w:cs="Times New Roman"/>
-                <w:b/>
-                <w:bCs/>
-                <w:sz w:val="30"/>
-                <w:szCs w:val="30"/>
-              </w:rPr>
-              <w:t>hr</w:t>
-            </w:r>
-            <w:proofErr w:type="spellEnd"/>
-            <w:r>
-              <w:rPr>
-                <w:rFonts w:ascii="Times New Roman" w:hAnsi="Times New Roman" w:cs="Times New Roman"/>
-                <w:b/>
-                <w:bCs/>
-                <w:sz w:val="30"/>
-                <w:szCs w:val="30"/>
-              </w:rPr>
-              <w:t>)</w:t>
+              <w:t>Efforts (hr)</w:t>
             </w:r>
           </w:p>
         </w:tc>
@@ -8290,72 +7776,8 @@
                 <w:sz w:val="30"/>
                 <w:szCs w:val="30"/>
               </w:rPr>
-              <w:t xml:space="preserve"> </w:t>
-            </w:r>
-            <w:proofErr w:type="spellStart"/>
-            <w:r>
-              <w:rPr>
-                <w:rFonts w:ascii="Times New Roman" w:hAnsi="Times New Roman" w:cs="Times New Roman"/>
-                <w:sz w:val="30"/>
-                <w:szCs w:val="30"/>
-              </w:rPr>
-              <w:t>Anba</w:t>
-            </w:r>
-            <w:proofErr w:type="spellEnd"/>
-            <w:r>
-              <w:rPr>
-                <w:rFonts w:ascii="Times New Roman" w:hAnsi="Times New Roman" w:cs="Times New Roman"/>
-                <w:sz w:val="30"/>
-                <w:szCs w:val="30"/>
-              </w:rPr>
-              <w:t xml:space="preserve"> &amp; </w:t>
-            </w:r>
-            <w:proofErr w:type="spellStart"/>
-            <w:r>
-              <w:rPr>
-                <w:rFonts w:ascii="Times New Roman" w:hAnsi="Times New Roman" w:cs="Times New Roman"/>
-                <w:sz w:val="30"/>
-                <w:szCs w:val="30"/>
-              </w:rPr>
-              <w:t>Alvannis</w:t>
-            </w:r>
-            <w:proofErr w:type="spellEnd"/>
-            <w:r>
-              <w:rPr>
-                <w:rFonts w:ascii="Times New Roman" w:hAnsi="Times New Roman" w:cs="Times New Roman"/>
-                <w:sz w:val="30"/>
-                <w:szCs w:val="30"/>
-              </w:rPr>
-              <w:t xml:space="preserve"> </w:t>
-            </w:r>
-            <w:proofErr w:type="spellStart"/>
-            <w:r>
-              <w:rPr>
-                <w:rFonts w:ascii="Times New Roman" w:hAnsi="Times New Roman" w:cs="Times New Roman"/>
-                <w:sz w:val="30"/>
-                <w:szCs w:val="30"/>
-              </w:rPr>
-              <w:t>Damai</w:t>
-            </w:r>
-            <w:proofErr w:type="spellEnd"/>
-            <w:r>
-              <w:rPr>
-                <w:rFonts w:ascii="Times New Roman" w:hAnsi="Times New Roman" w:cs="Times New Roman"/>
-                <w:sz w:val="30"/>
-                <w:szCs w:val="30"/>
-              </w:rPr>
-              <w:t xml:space="preserve"> </w:t>
-            </w:r>
-            <w:proofErr w:type="spellStart"/>
-            <w:r>
-              <w:rPr>
-                <w:rFonts w:ascii="Times New Roman" w:hAnsi="Times New Roman" w:cs="Times New Roman"/>
-                <w:sz w:val="30"/>
-                <w:szCs w:val="30"/>
-              </w:rPr>
-              <w:t>Amazihono</w:t>
-            </w:r>
-            <w:proofErr w:type="spellEnd"/>
+              <w:t xml:space="preserve"> Anba &amp; Alvannis Damai Amazihono</w:t>
+            </w:r>
           </w:p>
         </w:tc>
         <w:tc>
@@ -8541,25 +7963,7 @@
                 <w:sz w:val="30"/>
                 <w:szCs w:val="30"/>
               </w:rPr>
-              <w:t xml:space="preserve"> </w:t>
-            </w:r>
-            <w:proofErr w:type="spellStart"/>
-            <w:r>
-              <w:rPr>
-                <w:rFonts w:ascii="Times New Roman" w:hAnsi="Times New Roman" w:cs="Times New Roman"/>
-                <w:sz w:val="30"/>
-                <w:szCs w:val="30"/>
-              </w:rPr>
-              <w:t>Andika</w:t>
-            </w:r>
-            <w:proofErr w:type="spellEnd"/>
-            <w:r>
-              <w:rPr>
-                <w:rFonts w:ascii="Times New Roman" w:hAnsi="Times New Roman" w:cs="Times New Roman"/>
-                <w:sz w:val="30"/>
-                <w:szCs w:val="30"/>
-              </w:rPr>
-              <w:t xml:space="preserve"> </w:t>
+              <w:t xml:space="preserve"> Andika </w:t>
             </w:r>
             <w:proofErr w:type="spellStart"/>
             <w:r>
@@ -9150,72 +8554,8 @@
                 <w:sz w:val="30"/>
                 <w:szCs w:val="30"/>
               </w:rPr>
-              <w:t xml:space="preserve"> </w:t>
-            </w:r>
-            <w:proofErr w:type="spellStart"/>
-            <w:r>
-              <w:rPr>
-                <w:rFonts w:ascii="Times New Roman" w:hAnsi="Times New Roman" w:cs="Times New Roman"/>
-                <w:sz w:val="30"/>
-                <w:szCs w:val="30"/>
-              </w:rPr>
-              <w:t>Anba</w:t>
-            </w:r>
-            <w:proofErr w:type="spellEnd"/>
-            <w:r>
-              <w:rPr>
-                <w:rFonts w:ascii="Times New Roman" w:hAnsi="Times New Roman" w:cs="Times New Roman"/>
-                <w:sz w:val="30"/>
-                <w:szCs w:val="30"/>
-              </w:rPr>
-              <w:t xml:space="preserve"> &amp; </w:t>
-            </w:r>
-            <w:proofErr w:type="spellStart"/>
-            <w:r>
-              <w:rPr>
-                <w:rFonts w:ascii="Times New Roman" w:hAnsi="Times New Roman" w:cs="Times New Roman"/>
-                <w:sz w:val="30"/>
-                <w:szCs w:val="30"/>
-              </w:rPr>
-              <w:t>Alvannis</w:t>
-            </w:r>
-            <w:proofErr w:type="spellEnd"/>
-            <w:r>
-              <w:rPr>
-                <w:rFonts w:ascii="Times New Roman" w:hAnsi="Times New Roman" w:cs="Times New Roman"/>
-                <w:sz w:val="30"/>
-                <w:szCs w:val="30"/>
-              </w:rPr>
-              <w:t xml:space="preserve"> </w:t>
-            </w:r>
-            <w:proofErr w:type="spellStart"/>
-            <w:r>
-              <w:rPr>
-                <w:rFonts w:ascii="Times New Roman" w:hAnsi="Times New Roman" w:cs="Times New Roman"/>
-                <w:sz w:val="30"/>
-                <w:szCs w:val="30"/>
-              </w:rPr>
-              <w:t>Damai</w:t>
-            </w:r>
-            <w:proofErr w:type="spellEnd"/>
-            <w:r>
-              <w:rPr>
-                <w:rFonts w:ascii="Times New Roman" w:hAnsi="Times New Roman" w:cs="Times New Roman"/>
-                <w:sz w:val="30"/>
-                <w:szCs w:val="30"/>
-              </w:rPr>
-              <w:t xml:space="preserve"> </w:t>
-            </w:r>
-            <w:proofErr w:type="spellStart"/>
-            <w:r>
-              <w:rPr>
-                <w:rFonts w:ascii="Times New Roman" w:hAnsi="Times New Roman" w:cs="Times New Roman"/>
-                <w:sz w:val="30"/>
-                <w:szCs w:val="30"/>
-              </w:rPr>
-              <w:t>Amazihono</w:t>
-            </w:r>
-            <w:proofErr w:type="spellEnd"/>
+              <w:t xml:space="preserve"> Anba &amp; Alvannis Damai Amazihono</w:t>
+            </w:r>
           </w:p>
         </w:tc>
         <w:tc>
@@ -9416,25 +8756,7 @@
                 <w:sz w:val="30"/>
                 <w:szCs w:val="30"/>
               </w:rPr>
-              <w:t xml:space="preserve"> </w:t>
-            </w:r>
-            <w:proofErr w:type="spellStart"/>
-            <w:r>
-              <w:rPr>
-                <w:rFonts w:ascii="Times New Roman" w:hAnsi="Times New Roman" w:cs="Times New Roman"/>
-                <w:sz w:val="30"/>
-                <w:szCs w:val="30"/>
-              </w:rPr>
-              <w:t>Andika</w:t>
-            </w:r>
-            <w:proofErr w:type="spellEnd"/>
-            <w:r>
-              <w:rPr>
-                <w:rFonts w:ascii="Times New Roman" w:hAnsi="Times New Roman" w:cs="Times New Roman"/>
-                <w:sz w:val="30"/>
-                <w:szCs w:val="30"/>
-              </w:rPr>
-              <w:t xml:space="preserve"> </w:t>
+              <w:t xml:space="preserve"> Andika </w:t>
             </w:r>
             <w:proofErr w:type="spellStart"/>
             <w:r>
@@ -9924,25 +9246,7 @@
                 <w:sz w:val="30"/>
                 <w:szCs w:val="30"/>
               </w:rPr>
-              <w:t xml:space="preserve"> </w:t>
-            </w:r>
-            <w:proofErr w:type="spellStart"/>
-            <w:r>
-              <w:rPr>
-                <w:rFonts w:ascii="Times New Roman" w:hAnsi="Times New Roman" w:cs="Times New Roman"/>
-                <w:sz w:val="30"/>
-                <w:szCs w:val="30"/>
-              </w:rPr>
-              <w:t>Saya</w:t>
-            </w:r>
-            <w:proofErr w:type="spellEnd"/>
-            <w:r>
-              <w:rPr>
-                <w:rFonts w:ascii="Times New Roman" w:hAnsi="Times New Roman" w:cs="Times New Roman"/>
-                <w:sz w:val="30"/>
-                <w:szCs w:val="30"/>
-              </w:rPr>
-              <w:t xml:space="preserve"> </w:t>
+              <w:t xml:space="preserve"> Saya </w:t>
             </w:r>
             <w:proofErr w:type="spellStart"/>
             <w:r>
@@ -10091,72 +9395,8 @@
                 <w:sz w:val="30"/>
                 <w:szCs w:val="30"/>
               </w:rPr>
-              <w:t xml:space="preserve"> </w:t>
-            </w:r>
-            <w:proofErr w:type="spellStart"/>
-            <w:r>
-              <w:rPr>
-                <w:rFonts w:ascii="Times New Roman" w:hAnsi="Times New Roman" w:cs="Times New Roman"/>
-                <w:sz w:val="30"/>
-                <w:szCs w:val="30"/>
-              </w:rPr>
-              <w:t>Anba</w:t>
-            </w:r>
-            <w:proofErr w:type="spellEnd"/>
-            <w:r>
-              <w:rPr>
-                <w:rFonts w:ascii="Times New Roman" w:hAnsi="Times New Roman" w:cs="Times New Roman"/>
-                <w:sz w:val="30"/>
-                <w:szCs w:val="30"/>
-              </w:rPr>
-              <w:t xml:space="preserve"> &amp; </w:t>
-            </w:r>
-            <w:proofErr w:type="spellStart"/>
-            <w:r>
-              <w:rPr>
-                <w:rFonts w:ascii="Times New Roman" w:hAnsi="Times New Roman" w:cs="Times New Roman"/>
-                <w:sz w:val="30"/>
-                <w:szCs w:val="30"/>
-              </w:rPr>
-              <w:t>Alvannis</w:t>
-            </w:r>
-            <w:proofErr w:type="spellEnd"/>
-            <w:r>
-              <w:rPr>
-                <w:rFonts w:ascii="Times New Roman" w:hAnsi="Times New Roman" w:cs="Times New Roman"/>
-                <w:sz w:val="30"/>
-                <w:szCs w:val="30"/>
-              </w:rPr>
-              <w:t xml:space="preserve"> </w:t>
-            </w:r>
-            <w:proofErr w:type="spellStart"/>
-            <w:r>
-              <w:rPr>
-                <w:rFonts w:ascii="Times New Roman" w:hAnsi="Times New Roman" w:cs="Times New Roman"/>
-                <w:sz w:val="30"/>
-                <w:szCs w:val="30"/>
-              </w:rPr>
-              <w:t>Damai</w:t>
-            </w:r>
-            <w:proofErr w:type="spellEnd"/>
-            <w:r>
-              <w:rPr>
-                <w:rFonts w:ascii="Times New Roman" w:hAnsi="Times New Roman" w:cs="Times New Roman"/>
-                <w:sz w:val="30"/>
-                <w:szCs w:val="30"/>
-              </w:rPr>
-              <w:t xml:space="preserve"> </w:t>
-            </w:r>
-            <w:proofErr w:type="spellStart"/>
-            <w:r>
-              <w:rPr>
-                <w:rFonts w:ascii="Times New Roman" w:hAnsi="Times New Roman" w:cs="Times New Roman"/>
-                <w:sz w:val="30"/>
-                <w:szCs w:val="30"/>
-              </w:rPr>
-              <w:t>Amazihono</w:t>
-            </w:r>
-            <w:proofErr w:type="spellEnd"/>
+              <w:t xml:space="preserve"> Anba &amp; Alvannis Damai Amazihono</w:t>
+            </w:r>
           </w:p>
         </w:tc>
         <w:tc>
@@ -10344,25 +9584,7 @@
                 <w:sz w:val="30"/>
                 <w:szCs w:val="30"/>
               </w:rPr>
-              <w:t xml:space="preserve"> </w:t>
-            </w:r>
-            <w:proofErr w:type="spellStart"/>
-            <w:r>
-              <w:rPr>
-                <w:rFonts w:ascii="Times New Roman" w:hAnsi="Times New Roman" w:cs="Times New Roman"/>
-                <w:sz w:val="30"/>
-                <w:szCs w:val="30"/>
-              </w:rPr>
-              <w:t>Andika</w:t>
-            </w:r>
-            <w:proofErr w:type="spellEnd"/>
-            <w:r>
-              <w:rPr>
-                <w:rFonts w:ascii="Times New Roman" w:hAnsi="Times New Roman" w:cs="Times New Roman"/>
-                <w:sz w:val="30"/>
-                <w:szCs w:val="30"/>
-              </w:rPr>
-              <w:t xml:space="preserve"> </w:t>
+              <w:t xml:space="preserve"> Andika </w:t>
             </w:r>
             <w:proofErr w:type="spellStart"/>
             <w:r>
@@ -10972,72 +10194,8 @@
                 <w:sz w:val="30"/>
                 <w:szCs w:val="30"/>
               </w:rPr>
-              <w:t xml:space="preserve"> </w:t>
-            </w:r>
-            <w:proofErr w:type="spellStart"/>
-            <w:r>
-              <w:rPr>
-                <w:rFonts w:ascii="Times New Roman" w:hAnsi="Times New Roman" w:cs="Times New Roman"/>
-                <w:sz w:val="30"/>
-                <w:szCs w:val="30"/>
-              </w:rPr>
-              <w:t>Anba</w:t>
-            </w:r>
-            <w:proofErr w:type="spellEnd"/>
-            <w:r>
-              <w:rPr>
-                <w:rFonts w:ascii="Times New Roman" w:hAnsi="Times New Roman" w:cs="Times New Roman"/>
-                <w:sz w:val="30"/>
-                <w:szCs w:val="30"/>
-              </w:rPr>
-              <w:t xml:space="preserve"> &amp; </w:t>
-            </w:r>
-            <w:proofErr w:type="spellStart"/>
-            <w:r>
-              <w:rPr>
-                <w:rFonts w:ascii="Times New Roman" w:hAnsi="Times New Roman" w:cs="Times New Roman"/>
-                <w:sz w:val="30"/>
-                <w:szCs w:val="30"/>
-              </w:rPr>
-              <w:t>Alvannis</w:t>
-            </w:r>
-            <w:proofErr w:type="spellEnd"/>
-            <w:r>
-              <w:rPr>
-                <w:rFonts w:ascii="Times New Roman" w:hAnsi="Times New Roman" w:cs="Times New Roman"/>
-                <w:sz w:val="30"/>
-                <w:szCs w:val="30"/>
-              </w:rPr>
-              <w:t xml:space="preserve"> </w:t>
-            </w:r>
-            <w:proofErr w:type="spellStart"/>
-            <w:r>
-              <w:rPr>
-                <w:rFonts w:ascii="Times New Roman" w:hAnsi="Times New Roman" w:cs="Times New Roman"/>
-                <w:sz w:val="30"/>
-                <w:szCs w:val="30"/>
-              </w:rPr>
-              <w:t>Damai</w:t>
-            </w:r>
-            <w:proofErr w:type="spellEnd"/>
-            <w:r>
-              <w:rPr>
-                <w:rFonts w:ascii="Times New Roman" w:hAnsi="Times New Roman" w:cs="Times New Roman"/>
-                <w:sz w:val="30"/>
-                <w:szCs w:val="30"/>
-              </w:rPr>
-              <w:t xml:space="preserve"> </w:t>
-            </w:r>
-            <w:proofErr w:type="spellStart"/>
-            <w:r>
-              <w:rPr>
-                <w:rFonts w:ascii="Times New Roman" w:hAnsi="Times New Roman" w:cs="Times New Roman"/>
-                <w:sz w:val="30"/>
-                <w:szCs w:val="30"/>
-              </w:rPr>
-              <w:t>Amazihono</w:t>
-            </w:r>
-            <w:proofErr w:type="spellEnd"/>
+              <w:t xml:space="preserve"> Anba &amp; Alvannis Damai Amazihono</w:t>
+            </w:r>
           </w:p>
         </w:tc>
         <w:tc>
@@ -11225,25 +10383,7 @@
                 <w:sz w:val="30"/>
                 <w:szCs w:val="30"/>
               </w:rPr>
-              <w:t xml:space="preserve"> </w:t>
-            </w:r>
-            <w:proofErr w:type="spellStart"/>
-            <w:r>
-              <w:rPr>
-                <w:rFonts w:ascii="Times New Roman" w:hAnsi="Times New Roman" w:cs="Times New Roman"/>
-                <w:sz w:val="30"/>
-                <w:szCs w:val="30"/>
-              </w:rPr>
-              <w:t>Andika</w:t>
-            </w:r>
-            <w:proofErr w:type="spellEnd"/>
-            <w:r>
-              <w:rPr>
-                <w:rFonts w:ascii="Times New Roman" w:hAnsi="Times New Roman" w:cs="Times New Roman"/>
-                <w:sz w:val="30"/>
-                <w:szCs w:val="30"/>
-              </w:rPr>
-              <w:t xml:space="preserve"> </w:t>
+              <w:t xml:space="preserve"> Andika </w:t>
             </w:r>
             <w:proofErr w:type="spellStart"/>
             <w:r>
@@ -11489,6 +10629,7 @@
         </w:rPr>
         <w:t xml:space="preserve"> </w:t>
       </w:r>
+      <w:proofErr w:type="spellStart"/>
       <w:r>
         <w:rPr>
           <w:rFonts w:ascii="Times New Roman" w:hAnsi="Times New Roman" w:cs="Times New Roman"/>
@@ -11496,9 +10637,9 @@
           <w:szCs w:val="24"/>
           <w:lang w:val="en-US"/>
         </w:rPr>
-        <w:t xml:space="preserve">dapat </w:t>
-      </w:r>
-      <w:proofErr w:type="spellStart"/>
+        <w:t>dapat</w:t>
+      </w:r>
+      <w:proofErr w:type="spellEnd"/>
       <w:r>
         <w:rPr>
           <w:rFonts w:ascii="Times New Roman" w:hAnsi="Times New Roman" w:cs="Times New Roman"/>
@@ -11506,9 +10647,9 @@
           <w:szCs w:val="24"/>
           <w:lang w:val="en-US"/>
         </w:rPr>
-        <w:t>melihat</w:t>
-      </w:r>
-      <w:proofErr w:type="spellEnd"/>
+        <w:t xml:space="preserve"> </w:t>
+      </w:r>
+      <w:proofErr w:type="spellStart"/>
       <w:r>
         <w:rPr>
           <w:rFonts w:ascii="Times New Roman" w:hAnsi="Times New Roman" w:cs="Times New Roman"/>
@@ -11516,9 +10657,9 @@
           <w:szCs w:val="24"/>
           <w:lang w:val="en-US"/>
         </w:rPr>
-        <w:t xml:space="preserve"> </w:t>
-      </w:r>
-      <w:proofErr w:type="spellStart"/>
+        <w:t>melihat</w:t>
+      </w:r>
+      <w:proofErr w:type="spellEnd"/>
       <w:r>
         <w:rPr>
           <w:rFonts w:ascii="Times New Roman" w:hAnsi="Times New Roman" w:cs="Times New Roman"/>
@@ -11526,9 +10667,9 @@
           <w:szCs w:val="24"/>
           <w:lang w:val="en-US"/>
         </w:rPr>
-        <w:t>jadwal</w:t>
-      </w:r>
-      <w:proofErr w:type="spellEnd"/>
+        <w:t xml:space="preserve"> </w:t>
+      </w:r>
+      <w:proofErr w:type="spellStart"/>
       <w:r>
         <w:rPr>
           <w:rFonts w:ascii="Times New Roman" w:hAnsi="Times New Roman" w:cs="Times New Roman"/>
@@ -11536,9 +10677,9 @@
           <w:szCs w:val="24"/>
           <w:lang w:val="en-US"/>
         </w:rPr>
-        <w:t xml:space="preserve"> </w:t>
-      </w:r>
-      <w:proofErr w:type="spellStart"/>
+        <w:t>jadwal</w:t>
+      </w:r>
+      <w:proofErr w:type="spellEnd"/>
       <w:r>
         <w:rPr>
           <w:rFonts w:ascii="Times New Roman" w:hAnsi="Times New Roman" w:cs="Times New Roman"/>
@@ -11546,9 +10687,9 @@
           <w:szCs w:val="24"/>
           <w:lang w:val="en-US"/>
         </w:rPr>
-        <w:t>buka</w:t>
-      </w:r>
-      <w:proofErr w:type="spellEnd"/>
+        <w:t xml:space="preserve"> </w:t>
+      </w:r>
+      <w:proofErr w:type="spellStart"/>
       <w:r>
         <w:rPr>
           <w:rFonts w:ascii="Times New Roman" w:hAnsi="Times New Roman" w:cs="Times New Roman"/>
@@ -11556,9 +10697,9 @@
           <w:szCs w:val="24"/>
           <w:lang w:val="en-US"/>
         </w:rPr>
-        <w:t xml:space="preserve"> </w:t>
-      </w:r>
-      <w:proofErr w:type="spellStart"/>
+        <w:t>buka</w:t>
+      </w:r>
+      <w:proofErr w:type="spellEnd"/>
       <w:r>
         <w:rPr>
           <w:rFonts w:ascii="Times New Roman" w:hAnsi="Times New Roman" w:cs="Times New Roman"/>
@@ -11566,9 +10707,9 @@
           <w:szCs w:val="24"/>
           <w:lang w:val="en-US"/>
         </w:rPr>
-        <w:t>dan</w:t>
-      </w:r>
-      <w:proofErr w:type="spellEnd"/>
+        <w:t xml:space="preserve"> dan </w:t>
+      </w:r>
+      <w:proofErr w:type="spellStart"/>
       <w:r>
         <w:rPr>
           <w:rFonts w:ascii="Times New Roman" w:hAnsi="Times New Roman" w:cs="Times New Roman"/>
@@ -11576,9 +10717,9 @@
           <w:szCs w:val="24"/>
           <w:lang w:val="en-US"/>
         </w:rPr>
-        <w:t xml:space="preserve"> </w:t>
-      </w:r>
-      <w:proofErr w:type="spellStart"/>
+        <w:t>tutup</w:t>
+      </w:r>
+      <w:proofErr w:type="spellEnd"/>
       <w:r>
         <w:rPr>
           <w:rFonts w:ascii="Times New Roman" w:hAnsi="Times New Roman" w:cs="Times New Roman"/>
@@ -11586,9 +10727,9 @@
           <w:szCs w:val="24"/>
           <w:lang w:val="en-US"/>
         </w:rPr>
-        <w:t>tutup</w:t>
-      </w:r>
-      <w:proofErr w:type="spellEnd"/>
+        <w:t xml:space="preserve"> gym, </w:t>
+      </w:r>
+      <w:proofErr w:type="spellStart"/>
       <w:r>
         <w:rPr>
           <w:rFonts w:ascii="Times New Roman" w:hAnsi="Times New Roman" w:cs="Times New Roman"/>
@@ -11596,9 +10737,9 @@
           <w:szCs w:val="24"/>
           <w:lang w:val="en-US"/>
         </w:rPr>
-        <w:t xml:space="preserve"> gym, </w:t>
-      </w:r>
-      <w:proofErr w:type="spellStart"/>
+        <w:t>suplemen</w:t>
+      </w:r>
+      <w:proofErr w:type="spellEnd"/>
       <w:r>
         <w:rPr>
           <w:rFonts w:ascii="Times New Roman" w:hAnsi="Times New Roman" w:cs="Times New Roman"/>
@@ -11606,9 +10747,9 @@
           <w:szCs w:val="24"/>
           <w:lang w:val="en-US"/>
         </w:rPr>
-        <w:t>suplemen</w:t>
-      </w:r>
-      <w:proofErr w:type="spellEnd"/>
+        <w:t xml:space="preserve"> yang original, </w:t>
+      </w:r>
+      <w:proofErr w:type="spellStart"/>
       <w:r>
         <w:rPr>
           <w:rFonts w:ascii="Times New Roman" w:hAnsi="Times New Roman" w:cs="Times New Roman"/>
@@ -11616,9 +10757,9 @@
           <w:szCs w:val="24"/>
           <w:lang w:val="en-US"/>
         </w:rPr>
-        <w:t xml:space="preserve"> yang original, </w:t>
-      </w:r>
-      <w:proofErr w:type="spellStart"/>
+        <w:t>meliha</w:t>
+      </w:r>
+      <w:proofErr w:type="spellEnd"/>
       <w:r>
         <w:rPr>
           <w:rFonts w:ascii="Times New Roman" w:hAnsi="Times New Roman" w:cs="Times New Roman"/>
@@ -11626,9 +10767,9 @@
           <w:szCs w:val="24"/>
           <w:lang w:val="en-US"/>
         </w:rPr>
-        <w:t>meliha</w:t>
-      </w:r>
-      <w:proofErr w:type="spellEnd"/>
+        <w:t xml:space="preserve"> </w:t>
+      </w:r>
+      <w:proofErr w:type="spellStart"/>
       <w:r>
         <w:rPr>
           <w:rFonts w:ascii="Times New Roman" w:hAnsi="Times New Roman" w:cs="Times New Roman"/>
@@ -11636,9 +10777,9 @@
           <w:szCs w:val="24"/>
           <w:lang w:val="en-US"/>
         </w:rPr>
-        <w:t xml:space="preserve"> </w:t>
-      </w:r>
-      <w:proofErr w:type="spellStart"/>
+        <w:t>sisa</w:t>
+      </w:r>
+      <w:proofErr w:type="spellEnd"/>
       <w:r>
         <w:rPr>
           <w:rFonts w:ascii="Times New Roman" w:hAnsi="Times New Roman" w:cs="Times New Roman"/>
@@ -11646,9 +10787,9 @@
           <w:szCs w:val="24"/>
           <w:lang w:val="en-US"/>
         </w:rPr>
-        <w:t>sisa</w:t>
-      </w:r>
-      <w:proofErr w:type="spellEnd"/>
+        <w:t xml:space="preserve"> </w:t>
+      </w:r>
+      <w:proofErr w:type="spellStart"/>
       <w:r>
         <w:rPr>
           <w:rFonts w:ascii="Times New Roman" w:hAnsi="Times New Roman" w:cs="Times New Roman"/>
@@ -11656,9 +10797,9 @@
           <w:szCs w:val="24"/>
           <w:lang w:val="en-US"/>
         </w:rPr>
-        <w:t xml:space="preserve"> </w:t>
-      </w:r>
-      <w:proofErr w:type="spellStart"/>
+        <w:t>waktu</w:t>
+      </w:r>
+      <w:proofErr w:type="spellEnd"/>
       <w:r>
         <w:rPr>
           <w:rFonts w:ascii="Times New Roman" w:hAnsi="Times New Roman" w:cs="Times New Roman"/>
@@ -11666,9 +10807,9 @@
           <w:szCs w:val="24"/>
           <w:lang w:val="en-US"/>
         </w:rPr>
-        <w:t>waktu</w:t>
-      </w:r>
-      <w:proofErr w:type="spellEnd"/>
+        <w:t xml:space="preserve"> member gym </w:t>
+      </w:r>
+      <w:proofErr w:type="spellStart"/>
       <w:r>
         <w:rPr>
           <w:rFonts w:ascii="Times New Roman" w:hAnsi="Times New Roman" w:cs="Times New Roman"/>
@@ -11676,9 +10817,9 @@
           <w:szCs w:val="24"/>
           <w:lang w:val="en-US"/>
         </w:rPr>
-        <w:t xml:space="preserve"> member gym </w:t>
-      </w:r>
-      <w:proofErr w:type="spellStart"/>
+        <w:t>saya</w:t>
+      </w:r>
+      <w:proofErr w:type="spellEnd"/>
       <w:r>
         <w:rPr>
           <w:rFonts w:ascii="Times New Roman" w:hAnsi="Times New Roman" w:cs="Times New Roman"/>
@@ -11686,9 +10827,9 @@
           <w:szCs w:val="24"/>
           <w:lang w:val="en-US"/>
         </w:rPr>
-        <w:t>saya</w:t>
-      </w:r>
-      <w:proofErr w:type="spellEnd"/>
+        <w:t xml:space="preserve">, </w:t>
+      </w:r>
+      <w:proofErr w:type="spellStart"/>
       <w:r>
         <w:rPr>
           <w:rFonts w:ascii="Times New Roman" w:hAnsi="Times New Roman" w:cs="Times New Roman"/>
@@ -11696,9 +10837,9 @@
           <w:szCs w:val="24"/>
           <w:lang w:val="en-US"/>
         </w:rPr>
-        <w:t xml:space="preserve">, </w:t>
-      </w:r>
-      <w:proofErr w:type="spellStart"/>
+        <w:t>serta</w:t>
+      </w:r>
+      <w:proofErr w:type="spellEnd"/>
       <w:r>
         <w:rPr>
           <w:rFonts w:ascii="Times New Roman" w:hAnsi="Times New Roman" w:cs="Times New Roman"/>
@@ -11706,9 +10847,9 @@
           <w:szCs w:val="24"/>
           <w:lang w:val="en-US"/>
         </w:rPr>
-        <w:t>serta</w:t>
-      </w:r>
-      <w:proofErr w:type="spellEnd"/>
+        <w:t xml:space="preserve"> </w:t>
+      </w:r>
+      <w:proofErr w:type="spellStart"/>
       <w:r>
         <w:rPr>
           <w:rFonts w:ascii="Times New Roman" w:hAnsi="Times New Roman" w:cs="Times New Roman"/>
@@ -11716,7 +10857,17 @@
           <w:szCs w:val="24"/>
           <w:lang w:val="en-US"/>
         </w:rPr>
-        <w:t xml:space="preserve"> dapat </w:t>
+        <w:t>dapat</w:t>
+      </w:r>
+      <w:proofErr w:type="spellEnd"/>
+      <w:r>
+        <w:rPr>
+          <w:rFonts w:ascii="Times New Roman" w:hAnsi="Times New Roman" w:cs="Times New Roman"/>
+          <w:sz w:val="24"/>
+          <w:szCs w:val="24"/>
+          <w:lang w:val="en-US"/>
+        </w:rPr>
+        <w:t xml:space="preserve"> </w:t>
       </w:r>
       <w:proofErr w:type="spellStart"/>
       <w:r>
@@ -11955,29 +11106,7 @@
                 <w:sz w:val="30"/>
                 <w:szCs w:val="30"/>
               </w:rPr>
-              <w:t>Efforts (</w:t>
-            </w:r>
-            <w:proofErr w:type="spellStart"/>
-            <w:r>
-              <w:rPr>
-                <w:rFonts w:ascii="Times New Roman" w:hAnsi="Times New Roman" w:cs="Times New Roman"/>
-                <w:b/>
-                <w:bCs/>
-                <w:sz w:val="30"/>
-                <w:szCs w:val="30"/>
-              </w:rPr>
-              <w:t>hr</w:t>
-            </w:r>
-            <w:proofErr w:type="spellEnd"/>
-            <w:r>
-              <w:rPr>
-                <w:rFonts w:ascii="Times New Roman" w:hAnsi="Times New Roman" w:cs="Times New Roman"/>
-                <w:b/>
-                <w:bCs/>
-                <w:sz w:val="30"/>
-                <w:szCs w:val="30"/>
-              </w:rPr>
-              <w:t>)</w:t>
+              <w:t>Efforts (hr)</w:t>
             </w:r>
           </w:p>
         </w:tc>
@@ -12373,25 +11502,7 @@
                 <w:sz w:val="30"/>
                 <w:szCs w:val="30"/>
               </w:rPr>
-              <w:t xml:space="preserve"> </w:t>
-            </w:r>
-            <w:proofErr w:type="spellStart"/>
-            <w:r>
-              <w:rPr>
-                <w:rFonts w:ascii="Times New Roman" w:hAnsi="Times New Roman" w:cs="Times New Roman"/>
-                <w:sz w:val="30"/>
-                <w:szCs w:val="30"/>
-              </w:rPr>
-              <w:t>dan</w:t>
-            </w:r>
-            <w:proofErr w:type="spellEnd"/>
-            <w:r>
-              <w:rPr>
-                <w:rFonts w:ascii="Times New Roman" w:hAnsi="Times New Roman" w:cs="Times New Roman"/>
-                <w:sz w:val="30"/>
-                <w:szCs w:val="30"/>
-              </w:rPr>
-              <w:t xml:space="preserve"> </w:t>
+              <w:t xml:space="preserve"> dan </w:t>
             </w:r>
             <w:proofErr w:type="spellStart"/>
             <w:r>
@@ -12508,72 +11619,8 @@
                 <w:sz w:val="30"/>
                 <w:szCs w:val="30"/>
               </w:rPr>
-              <w:t xml:space="preserve"> </w:t>
-            </w:r>
-            <w:proofErr w:type="spellStart"/>
-            <w:r>
-              <w:rPr>
-                <w:rFonts w:ascii="Times New Roman" w:hAnsi="Times New Roman" w:cs="Times New Roman"/>
-                <w:sz w:val="30"/>
-                <w:szCs w:val="30"/>
-              </w:rPr>
-              <w:t>Anba</w:t>
-            </w:r>
-            <w:proofErr w:type="spellEnd"/>
-            <w:r>
-              <w:rPr>
-                <w:rFonts w:ascii="Times New Roman" w:hAnsi="Times New Roman" w:cs="Times New Roman"/>
-                <w:sz w:val="30"/>
-                <w:szCs w:val="30"/>
-              </w:rPr>
-              <w:t xml:space="preserve"> &amp; </w:t>
-            </w:r>
-            <w:proofErr w:type="spellStart"/>
-            <w:r>
-              <w:rPr>
-                <w:rFonts w:ascii="Times New Roman" w:hAnsi="Times New Roman" w:cs="Times New Roman"/>
-                <w:sz w:val="30"/>
-                <w:szCs w:val="30"/>
-              </w:rPr>
-              <w:t>Alvannis</w:t>
-            </w:r>
-            <w:proofErr w:type="spellEnd"/>
-            <w:r>
-              <w:rPr>
-                <w:rFonts w:ascii="Times New Roman" w:hAnsi="Times New Roman" w:cs="Times New Roman"/>
-                <w:sz w:val="30"/>
-                <w:szCs w:val="30"/>
-              </w:rPr>
-              <w:t xml:space="preserve"> </w:t>
-            </w:r>
-            <w:proofErr w:type="spellStart"/>
-            <w:r>
-              <w:rPr>
-                <w:rFonts w:ascii="Times New Roman" w:hAnsi="Times New Roman" w:cs="Times New Roman"/>
-                <w:sz w:val="30"/>
-                <w:szCs w:val="30"/>
-              </w:rPr>
-              <w:t>Damai</w:t>
-            </w:r>
-            <w:proofErr w:type="spellEnd"/>
-            <w:r>
-              <w:rPr>
-                <w:rFonts w:ascii="Times New Roman" w:hAnsi="Times New Roman" w:cs="Times New Roman"/>
-                <w:sz w:val="30"/>
-                <w:szCs w:val="30"/>
-              </w:rPr>
-              <w:t xml:space="preserve"> </w:t>
-            </w:r>
-            <w:proofErr w:type="spellStart"/>
-            <w:r>
-              <w:rPr>
-                <w:rFonts w:ascii="Times New Roman" w:hAnsi="Times New Roman" w:cs="Times New Roman"/>
-                <w:sz w:val="30"/>
-                <w:szCs w:val="30"/>
-              </w:rPr>
-              <w:t>Amazihono</w:t>
-            </w:r>
-            <w:proofErr w:type="spellEnd"/>
+              <w:t xml:space="preserve"> Anba &amp; Alvannis Damai Amazihono</w:t>
+            </w:r>
           </w:p>
         </w:tc>
         <w:tc>
@@ -12759,25 +11806,7 @@
                 <w:sz w:val="30"/>
                 <w:szCs w:val="30"/>
               </w:rPr>
-              <w:t xml:space="preserve"> </w:t>
-            </w:r>
-            <w:proofErr w:type="spellStart"/>
-            <w:r>
-              <w:rPr>
-                <w:rFonts w:ascii="Times New Roman" w:hAnsi="Times New Roman" w:cs="Times New Roman"/>
-                <w:sz w:val="30"/>
-                <w:szCs w:val="30"/>
-              </w:rPr>
-              <w:t>Andika</w:t>
-            </w:r>
-            <w:proofErr w:type="spellEnd"/>
-            <w:r>
-              <w:rPr>
-                <w:rFonts w:ascii="Times New Roman" w:hAnsi="Times New Roman" w:cs="Times New Roman"/>
-                <w:sz w:val="30"/>
-                <w:szCs w:val="30"/>
-              </w:rPr>
-              <w:t xml:space="preserve"> </w:t>
+              <w:t xml:space="preserve"> Andika </w:t>
             </w:r>
             <w:proofErr w:type="spellStart"/>
             <w:r>
@@ -13323,72 +12352,8 @@
                 <w:sz w:val="30"/>
                 <w:szCs w:val="30"/>
               </w:rPr>
-              <w:t xml:space="preserve"> </w:t>
-            </w:r>
-            <w:proofErr w:type="spellStart"/>
-            <w:r>
-              <w:rPr>
-                <w:rFonts w:ascii="Times New Roman" w:hAnsi="Times New Roman" w:cs="Times New Roman"/>
-                <w:sz w:val="30"/>
-                <w:szCs w:val="30"/>
-              </w:rPr>
-              <w:t>Anba</w:t>
-            </w:r>
-            <w:proofErr w:type="spellEnd"/>
-            <w:r>
-              <w:rPr>
-                <w:rFonts w:ascii="Times New Roman" w:hAnsi="Times New Roman" w:cs="Times New Roman"/>
-                <w:sz w:val="30"/>
-                <w:szCs w:val="30"/>
-              </w:rPr>
-              <w:t xml:space="preserve"> &amp; </w:t>
-            </w:r>
-            <w:proofErr w:type="spellStart"/>
-            <w:r>
-              <w:rPr>
-                <w:rFonts w:ascii="Times New Roman" w:hAnsi="Times New Roman" w:cs="Times New Roman"/>
-                <w:sz w:val="30"/>
-                <w:szCs w:val="30"/>
-              </w:rPr>
-              <w:t>Alvannis</w:t>
-            </w:r>
-            <w:proofErr w:type="spellEnd"/>
-            <w:r>
-              <w:rPr>
-                <w:rFonts w:ascii="Times New Roman" w:hAnsi="Times New Roman" w:cs="Times New Roman"/>
-                <w:sz w:val="30"/>
-                <w:szCs w:val="30"/>
-              </w:rPr>
-              <w:t xml:space="preserve"> </w:t>
-            </w:r>
-            <w:proofErr w:type="spellStart"/>
-            <w:r>
-              <w:rPr>
-                <w:rFonts w:ascii="Times New Roman" w:hAnsi="Times New Roman" w:cs="Times New Roman"/>
-                <w:sz w:val="30"/>
-                <w:szCs w:val="30"/>
-              </w:rPr>
-              <w:t>Damai</w:t>
-            </w:r>
-            <w:proofErr w:type="spellEnd"/>
-            <w:r>
-              <w:rPr>
-                <w:rFonts w:ascii="Times New Roman" w:hAnsi="Times New Roman" w:cs="Times New Roman"/>
-                <w:sz w:val="30"/>
-                <w:szCs w:val="30"/>
-              </w:rPr>
-              <w:t xml:space="preserve"> </w:t>
-            </w:r>
-            <w:proofErr w:type="spellStart"/>
-            <w:r>
-              <w:rPr>
-                <w:rFonts w:ascii="Times New Roman" w:hAnsi="Times New Roman" w:cs="Times New Roman"/>
-                <w:sz w:val="30"/>
-                <w:szCs w:val="30"/>
-              </w:rPr>
-              <w:t>Amazihono</w:t>
-            </w:r>
-            <w:proofErr w:type="spellEnd"/>
+              <w:t xml:space="preserve"> Anba &amp; Alvannis Damai Amazihono</w:t>
+            </w:r>
           </w:p>
         </w:tc>
         <w:tc>
@@ -13618,25 +12583,7 @@
                 <w:sz w:val="30"/>
                 <w:szCs w:val="30"/>
               </w:rPr>
-              <w:t xml:space="preserve"> </w:t>
-            </w:r>
-            <w:proofErr w:type="spellStart"/>
-            <w:r>
-              <w:rPr>
-                <w:rFonts w:ascii="Times New Roman" w:hAnsi="Times New Roman" w:cs="Times New Roman"/>
-                <w:sz w:val="30"/>
-                <w:szCs w:val="30"/>
-              </w:rPr>
-              <w:t>Andika</w:t>
-            </w:r>
-            <w:proofErr w:type="spellEnd"/>
-            <w:r>
-              <w:rPr>
-                <w:rFonts w:ascii="Times New Roman" w:hAnsi="Times New Roman" w:cs="Times New Roman"/>
-                <w:sz w:val="30"/>
-                <w:szCs w:val="30"/>
-              </w:rPr>
-              <w:t xml:space="preserve"> </w:t>
+              <w:t xml:space="preserve"> Andika </w:t>
             </w:r>
             <w:proofErr w:type="spellStart"/>
             <w:r>
@@ -14211,72 +13158,8 @@
                 <w:sz w:val="30"/>
                 <w:szCs w:val="30"/>
               </w:rPr>
-              <w:t xml:space="preserve"> </w:t>
-            </w:r>
-            <w:proofErr w:type="spellStart"/>
-            <w:r>
-              <w:rPr>
-                <w:rFonts w:ascii="Times New Roman" w:hAnsi="Times New Roman" w:cs="Times New Roman"/>
-                <w:sz w:val="30"/>
-                <w:szCs w:val="30"/>
-              </w:rPr>
-              <w:t>Anba</w:t>
-            </w:r>
-            <w:proofErr w:type="spellEnd"/>
-            <w:r>
-              <w:rPr>
-                <w:rFonts w:ascii="Times New Roman" w:hAnsi="Times New Roman" w:cs="Times New Roman"/>
-                <w:sz w:val="30"/>
-                <w:szCs w:val="30"/>
-              </w:rPr>
-              <w:t xml:space="preserve"> &amp; </w:t>
-            </w:r>
-            <w:proofErr w:type="spellStart"/>
-            <w:r>
-              <w:rPr>
-                <w:rFonts w:ascii="Times New Roman" w:hAnsi="Times New Roman" w:cs="Times New Roman"/>
-                <w:sz w:val="30"/>
-                <w:szCs w:val="30"/>
-              </w:rPr>
-              <w:t>Alvannis</w:t>
-            </w:r>
-            <w:proofErr w:type="spellEnd"/>
-            <w:r>
-              <w:rPr>
-                <w:rFonts w:ascii="Times New Roman" w:hAnsi="Times New Roman" w:cs="Times New Roman"/>
-                <w:sz w:val="30"/>
-                <w:szCs w:val="30"/>
-              </w:rPr>
-              <w:t xml:space="preserve"> </w:t>
-            </w:r>
-            <w:proofErr w:type="spellStart"/>
-            <w:r>
-              <w:rPr>
-                <w:rFonts w:ascii="Times New Roman" w:hAnsi="Times New Roman" w:cs="Times New Roman"/>
-                <w:sz w:val="30"/>
-                <w:szCs w:val="30"/>
-              </w:rPr>
-              <w:t>Damai</w:t>
-            </w:r>
-            <w:proofErr w:type="spellEnd"/>
-            <w:r>
-              <w:rPr>
-                <w:rFonts w:ascii="Times New Roman" w:hAnsi="Times New Roman" w:cs="Times New Roman"/>
-                <w:sz w:val="30"/>
-                <w:szCs w:val="30"/>
-              </w:rPr>
-              <w:t xml:space="preserve"> </w:t>
-            </w:r>
-            <w:proofErr w:type="spellStart"/>
-            <w:r>
-              <w:rPr>
-                <w:rFonts w:ascii="Times New Roman" w:hAnsi="Times New Roman" w:cs="Times New Roman"/>
-                <w:sz w:val="30"/>
-                <w:szCs w:val="30"/>
-              </w:rPr>
-              <w:t>Amazihono</w:t>
-            </w:r>
-            <w:proofErr w:type="spellEnd"/>
+              <w:t xml:space="preserve"> Anba &amp; Alvannis Damai Amazihono</w:t>
+            </w:r>
           </w:p>
         </w:tc>
         <w:tc>
@@ -14464,25 +13347,7 @@
                 <w:sz w:val="30"/>
                 <w:szCs w:val="30"/>
               </w:rPr>
-              <w:t xml:space="preserve"> </w:t>
-            </w:r>
-            <w:proofErr w:type="spellStart"/>
-            <w:r>
-              <w:rPr>
-                <w:rFonts w:ascii="Times New Roman" w:hAnsi="Times New Roman" w:cs="Times New Roman"/>
-                <w:sz w:val="30"/>
-                <w:szCs w:val="30"/>
-              </w:rPr>
-              <w:t>Andika</w:t>
-            </w:r>
-            <w:proofErr w:type="spellEnd"/>
-            <w:r>
-              <w:rPr>
-                <w:rFonts w:ascii="Times New Roman" w:hAnsi="Times New Roman" w:cs="Times New Roman"/>
-                <w:sz w:val="30"/>
-                <w:szCs w:val="30"/>
-              </w:rPr>
-              <w:t xml:space="preserve"> </w:t>
+              <w:t xml:space="preserve"> Andika </w:t>
             </w:r>
             <w:proofErr w:type="spellStart"/>
             <w:r>
@@ -14781,72 +13646,8 @@
                 <w:sz w:val="30"/>
                 <w:szCs w:val="30"/>
               </w:rPr>
-              <w:t xml:space="preserve"> </w:t>
-            </w:r>
-            <w:proofErr w:type="spellStart"/>
-            <w:r>
-              <w:rPr>
-                <w:rFonts w:ascii="Times New Roman" w:hAnsi="Times New Roman" w:cs="Times New Roman"/>
-                <w:sz w:val="30"/>
-                <w:szCs w:val="30"/>
-              </w:rPr>
-              <w:t>Anba</w:t>
-            </w:r>
-            <w:proofErr w:type="spellEnd"/>
-            <w:r>
-              <w:rPr>
-                <w:rFonts w:ascii="Times New Roman" w:hAnsi="Times New Roman" w:cs="Times New Roman"/>
-                <w:sz w:val="30"/>
-                <w:szCs w:val="30"/>
-              </w:rPr>
-              <w:t xml:space="preserve"> &amp; </w:t>
-            </w:r>
-            <w:proofErr w:type="spellStart"/>
-            <w:r>
-              <w:rPr>
-                <w:rFonts w:ascii="Times New Roman" w:hAnsi="Times New Roman" w:cs="Times New Roman"/>
-                <w:sz w:val="30"/>
-                <w:szCs w:val="30"/>
-              </w:rPr>
-              <w:t>Alvannis</w:t>
-            </w:r>
-            <w:proofErr w:type="spellEnd"/>
-            <w:r>
-              <w:rPr>
-                <w:rFonts w:ascii="Times New Roman" w:hAnsi="Times New Roman" w:cs="Times New Roman"/>
-                <w:sz w:val="30"/>
-                <w:szCs w:val="30"/>
-              </w:rPr>
-              <w:t xml:space="preserve"> </w:t>
-            </w:r>
-            <w:proofErr w:type="spellStart"/>
-            <w:r>
-              <w:rPr>
-                <w:rFonts w:ascii="Times New Roman" w:hAnsi="Times New Roman" w:cs="Times New Roman"/>
-                <w:sz w:val="30"/>
-                <w:szCs w:val="30"/>
-              </w:rPr>
-              <w:t>Damai</w:t>
-            </w:r>
-            <w:proofErr w:type="spellEnd"/>
-            <w:r>
-              <w:rPr>
-                <w:rFonts w:ascii="Times New Roman" w:hAnsi="Times New Roman" w:cs="Times New Roman"/>
-                <w:sz w:val="30"/>
-                <w:szCs w:val="30"/>
-              </w:rPr>
-              <w:t xml:space="preserve"> </w:t>
-            </w:r>
-            <w:proofErr w:type="spellStart"/>
-            <w:r>
-              <w:rPr>
-                <w:rFonts w:ascii="Times New Roman" w:hAnsi="Times New Roman" w:cs="Times New Roman"/>
-                <w:sz w:val="30"/>
-                <w:szCs w:val="30"/>
-              </w:rPr>
-              <w:t>Amazihono</w:t>
-            </w:r>
-            <w:proofErr w:type="spellEnd"/>
+              <w:t xml:space="preserve"> Anba &amp; Alvannis Damai Amazihono</w:t>
+            </w:r>
           </w:p>
         </w:tc>
         <w:tc>
@@ -15251,25 +14052,7 @@
                 <w:sz w:val="30"/>
                 <w:szCs w:val="30"/>
               </w:rPr>
-              <w:t xml:space="preserve"> </w:t>
-            </w:r>
-            <w:proofErr w:type="spellStart"/>
-            <w:r>
-              <w:rPr>
-                <w:rFonts w:ascii="Times New Roman" w:hAnsi="Times New Roman" w:cs="Times New Roman"/>
-                <w:sz w:val="30"/>
-                <w:szCs w:val="30"/>
-              </w:rPr>
-              <w:t>Andika</w:t>
-            </w:r>
-            <w:proofErr w:type="spellEnd"/>
-            <w:r>
-              <w:rPr>
-                <w:rFonts w:ascii="Times New Roman" w:hAnsi="Times New Roman" w:cs="Times New Roman"/>
-                <w:sz w:val="30"/>
-                <w:szCs w:val="30"/>
-              </w:rPr>
-              <w:t xml:space="preserve"> </w:t>
+              <w:t xml:space="preserve"> Andika </w:t>
             </w:r>
             <w:proofErr w:type="spellStart"/>
             <w:r>
@@ -15475,19 +14258,11 @@
                 <w:rFonts w:ascii="Times New Roman" w:hAnsi="Times New Roman" w:cs="Times New Roman"/>
               </w:rPr>
             </w:pPr>
-            <w:proofErr w:type="spellStart"/>
-            <w:r>
-              <w:rPr>
-                <w:rFonts w:ascii="Times New Roman" w:hAnsi="Times New Roman" w:cs="Times New Roman"/>
-              </w:rPr>
-              <w:t>Waktu</w:t>
-            </w:r>
-            <w:proofErr w:type="spellEnd"/>
-            <w:r>
-              <w:rPr>
-                <w:rFonts w:ascii="Times New Roman" w:hAnsi="Times New Roman" w:cs="Times New Roman"/>
-              </w:rPr>
-              <w:t xml:space="preserve"> : 17:00 WIB</w:t>
+            <w:r>
+              <w:rPr>
+                <w:rFonts w:ascii="Times New Roman" w:hAnsi="Times New Roman" w:cs="Times New Roman"/>
+              </w:rPr>
+              <w:t>Waktu : 17:00 WIB</w:t>
             </w:r>
           </w:p>
         </w:tc>
@@ -19050,11 +17825,19 @@
             </w:r>
             <w:proofErr w:type="spellEnd"/>
             <w:r>
+              <w:t xml:space="preserve"> dan </w:t>
+            </w:r>
+            <w:proofErr w:type="spellStart"/>
+            <w:r>
+              <w:t>sinkronisasi</w:t>
+            </w:r>
+            <w:proofErr w:type="spellEnd"/>
+            <w:r>
               <w:t xml:space="preserve"> </w:t>
             </w:r>
             <w:proofErr w:type="spellStart"/>
             <w:r>
-              <w:t>dan</w:t>
+              <w:t>dengan</w:t>
             </w:r>
             <w:proofErr w:type="spellEnd"/>
             <w:r>
@@ -19062,7 +17845,15 @@
             </w:r>
             <w:proofErr w:type="spellStart"/>
             <w:r>
-              <w:t>sinkronisasi</w:t>
+              <w:t>tim</w:t>
+            </w:r>
+            <w:proofErr w:type="spellEnd"/>
+            <w:r>
+              <w:t xml:space="preserve"> lain yang </w:t>
+            </w:r>
+            <w:proofErr w:type="spellStart"/>
+            <w:r>
+              <w:t>terlibat</w:t>
             </w:r>
             <w:proofErr w:type="spellEnd"/>
             <w:r>
@@ -19070,6 +17861,53 @@
             </w:r>
             <w:proofErr w:type="spellStart"/>
             <w:r>
+              <w:t>dalam</w:t>
+            </w:r>
+            <w:proofErr w:type="spellEnd"/>
+            <w:r>
+              <w:t xml:space="preserve"> </w:t>
+            </w:r>
+            <w:proofErr w:type="spellStart"/>
+            <w:r>
+              <w:t>pengembangan</w:t>
+            </w:r>
+            <w:proofErr w:type="spellEnd"/>
+            <w:r>
+              <w:t xml:space="preserve"> </w:t>
+            </w:r>
+            <w:proofErr w:type="spellStart"/>
+            <w:r>
+              <w:t>produk</w:t>
+            </w:r>
+            <w:proofErr w:type="spellEnd"/>
+            <w:r>
+              <w:t xml:space="preserve"> kami</w:t>
+            </w:r>
+          </w:p>
+        </w:tc>
+        <w:tc>
+          <w:tcPr>
+            <w:tcW w:w="2070" w:type="dxa"/>
+          </w:tcPr>
+          <w:p>
+            <w:proofErr w:type="spellStart"/>
+            <w:r>
+              <w:t>Meningkatkan</w:t>
+            </w:r>
+            <w:proofErr w:type="spellEnd"/>
+            <w:r>
+              <w:t xml:space="preserve"> </w:t>
+            </w:r>
+            <w:proofErr w:type="spellStart"/>
+            <w:r>
+              <w:t>koordinasi</w:t>
+            </w:r>
+            <w:proofErr w:type="spellEnd"/>
+            <w:r>
+              <w:t xml:space="preserve"> </w:t>
+            </w:r>
+            <w:proofErr w:type="spellStart"/>
+            <w:r>
               <w:t>dengan</w:t>
             </w:r>
             <w:proofErr w:type="spellEnd"/>
@@ -19082,11 +17920,11 @@
             </w:r>
             <w:proofErr w:type="spellEnd"/>
             <w:r>
-              <w:t xml:space="preserve"> lain yang </w:t>
-            </w:r>
-            <w:proofErr w:type="spellStart"/>
-            <w:r>
-              <w:t>terlibat</w:t>
+              <w:t xml:space="preserve"> lain </w:t>
+            </w:r>
+            <w:proofErr w:type="spellStart"/>
+            <w:r>
+              <w:t>dengan</w:t>
             </w:r>
             <w:proofErr w:type="spellEnd"/>
             <w:r>
@@ -19094,7 +17932,7 @@
             </w:r>
             <w:proofErr w:type="spellStart"/>
             <w:r>
-              <w:t>dalam</w:t>
+              <w:t>berbagi</w:t>
             </w:r>
             <w:proofErr w:type="spellEnd"/>
             <w:r>
@@ -19102,7 +17940,7 @@
             </w:r>
             <w:proofErr w:type="spellStart"/>
             <w:r>
-              <w:t>pengembangan</w:t>
+              <w:t>jadwal</w:t>
             </w:r>
             <w:proofErr w:type="spellEnd"/>
             <w:r>
@@ -19110,22 +17948,15 @@
             </w:r>
             <w:proofErr w:type="spellStart"/>
             <w:r>
-              <w:t>produk</w:t>
-            </w:r>
-            <w:proofErr w:type="spellEnd"/>
-            <w:r>
-              <w:t xml:space="preserve"> kami</w:t>
-            </w:r>
-          </w:p>
-        </w:tc>
-        <w:tc>
-          <w:tcPr>
-            <w:tcW w:w="2070" w:type="dxa"/>
-          </w:tcPr>
-          <w:p>
-            <w:proofErr w:type="spellStart"/>
-            <w:r>
-              <w:t>Meningkatkan</w:t>
+              <w:t>kerja</w:t>
+            </w:r>
+            <w:proofErr w:type="spellEnd"/>
+            <w:r>
+              <w:t xml:space="preserve"> dan </w:t>
+            </w:r>
+            <w:proofErr w:type="spellStart"/>
+            <w:r>
+              <w:t>menjaga</w:t>
             </w:r>
             <w:proofErr w:type="spellEnd"/>
             <w:r>
@@ -19133,7 +17964,15 @@
             </w:r>
             <w:proofErr w:type="spellStart"/>
             <w:r>
-              <w:t>koordinasi</w:t>
+              <w:t>komunikasi</w:t>
+            </w:r>
+            <w:proofErr w:type="spellEnd"/>
+            <w:r>
+              <w:t xml:space="preserve"> yang </w:t>
+            </w:r>
+            <w:proofErr w:type="spellStart"/>
+            <w:r>
+              <w:t>lebih</w:t>
             </w:r>
             <w:proofErr w:type="spellEnd"/>
             <w:r>
@@ -19141,7 +17980,27 @@
             </w:r>
             <w:proofErr w:type="spellStart"/>
             <w:r>
-              <w:t>dengan</w:t>
+              <w:t>terbuka</w:t>
+            </w:r>
+            <w:proofErr w:type="spellEnd"/>
+          </w:p>
+        </w:tc>
+        <w:tc>
+          <w:tcPr>
+            <w:tcW w:w="1975" w:type="dxa"/>
+          </w:tcPr>
+          <w:p>
+            <w:proofErr w:type="spellStart"/>
+            <w:r>
+              <w:t>Bagaimana</w:t>
+            </w:r>
+            <w:proofErr w:type="spellEnd"/>
+            <w:r>
+              <w:t xml:space="preserve"> kami </w:t>
+            </w:r>
+            <w:proofErr w:type="spellStart"/>
+            <w:r>
+              <w:t>dapat</w:t>
             </w:r>
             <w:proofErr w:type="spellEnd"/>
             <w:r>
@@ -19149,15 +18008,7 @@
             </w:r>
             <w:proofErr w:type="spellStart"/>
             <w:r>
-              <w:t>tim</w:t>
-            </w:r>
-            <w:proofErr w:type="spellEnd"/>
-            <w:r>
-              <w:t xml:space="preserve"> lain </w:t>
-            </w:r>
-            <w:proofErr w:type="spellStart"/>
-            <w:r>
-              <w:t>dengan</w:t>
+              <w:t>meningkatkan</w:t>
             </w:r>
             <w:proofErr w:type="spellEnd"/>
             <w:r>
@@ -19165,111 +18016,11 @@
             </w:r>
             <w:proofErr w:type="spellStart"/>
             <w:r>
-              <w:t>berbagi</w:t>
-            </w:r>
-            <w:proofErr w:type="spellEnd"/>
-            <w:r>
-              <w:t xml:space="preserve"> </w:t>
-            </w:r>
-            <w:proofErr w:type="spellStart"/>
-            <w:r>
-              <w:t>jadwal</w:t>
-            </w:r>
-            <w:proofErr w:type="spellEnd"/>
-            <w:r>
-              <w:t xml:space="preserve"> </w:t>
-            </w:r>
-            <w:proofErr w:type="spellStart"/>
-            <w:r>
-              <w:t>kerja</w:t>
-            </w:r>
-            <w:proofErr w:type="spellEnd"/>
-            <w:r>
-              <w:t xml:space="preserve"> </w:t>
-            </w:r>
-            <w:proofErr w:type="spellStart"/>
-            <w:r>
-              <w:t>dan</w:t>
-            </w:r>
-            <w:proofErr w:type="spellEnd"/>
-            <w:r>
-              <w:t xml:space="preserve"> </w:t>
-            </w:r>
-            <w:proofErr w:type="spellStart"/>
-            <w:r>
-              <w:t>menjaga</w:t>
-            </w:r>
-            <w:proofErr w:type="spellEnd"/>
-            <w:r>
-              <w:t xml:space="preserve"> </w:t>
-            </w:r>
-            <w:proofErr w:type="spellStart"/>
-            <w:r>
-              <w:t>komunikasi</w:t>
-            </w:r>
-            <w:proofErr w:type="spellEnd"/>
-            <w:r>
-              <w:t xml:space="preserve"> yang </w:t>
-            </w:r>
-            <w:proofErr w:type="spellStart"/>
-            <w:r>
-              <w:t>lebih</w:t>
-            </w:r>
-            <w:proofErr w:type="spellEnd"/>
-            <w:r>
-              <w:t xml:space="preserve"> </w:t>
-            </w:r>
-            <w:proofErr w:type="spellStart"/>
-            <w:r>
-              <w:t>terbuka</w:t>
-            </w:r>
-            <w:proofErr w:type="spellEnd"/>
-          </w:p>
-        </w:tc>
-        <w:tc>
-          <w:tcPr>
-            <w:tcW w:w="1975" w:type="dxa"/>
-          </w:tcPr>
-          <w:p>
-            <w:proofErr w:type="spellStart"/>
-            <w:r>
-              <w:t>Bagaimana</w:t>
-            </w:r>
-            <w:proofErr w:type="spellEnd"/>
-            <w:r>
-              <w:t xml:space="preserve"> kami </w:t>
-            </w:r>
-            <w:proofErr w:type="spellStart"/>
-            <w:r>
-              <w:t>dapat</w:t>
-            </w:r>
-            <w:proofErr w:type="spellEnd"/>
-            <w:r>
-              <w:t xml:space="preserve"> </w:t>
-            </w:r>
-            <w:proofErr w:type="spellStart"/>
-            <w:r>
-              <w:t>meningkatkan</w:t>
-            </w:r>
-            <w:proofErr w:type="spellEnd"/>
-            <w:r>
-              <w:t xml:space="preserve"> </w:t>
-            </w:r>
-            <w:proofErr w:type="spellStart"/>
-            <w:r>
               <w:t>kepuasan</w:t>
             </w:r>
             <w:proofErr w:type="spellEnd"/>
             <w:r>
-              <w:t xml:space="preserve"> </w:t>
-            </w:r>
-            <w:proofErr w:type="spellStart"/>
-            <w:r>
-              <w:t>dan</w:t>
-            </w:r>
-            <w:proofErr w:type="spellEnd"/>
-            <w:r>
-              <w:t xml:space="preserve"> </w:t>
+              <w:t xml:space="preserve"> dan </w:t>
             </w:r>
             <w:proofErr w:type="spellStart"/>
             <w:r>
@@ -19399,7 +18150,6 @@
                 <w:szCs w:val="24"/>
               </w:rPr>
             </w:pPr>
-            <w:proofErr w:type="spellStart"/>
             <w:r>
               <w:rPr>
                 <w:rFonts w:ascii="Times New Roman" w:hAnsi="Times New Roman" w:cs="Times New Roman"/>
@@ -19410,7 +18160,6 @@
               </w:rPr>
               <w:t>Alvannis</w:t>
             </w:r>
-            <w:proofErr w:type="spellEnd"/>
           </w:p>
         </w:tc>
       </w:tr>
@@ -19439,10 +18188,20 @@
           <w:p>
             <w:pPr>
               <w:pStyle w:val="TableParagraph"/>
+              <w:spacing w:before="1"/>
+            </w:pPr>
+            <w:r>
+              <w:t>Petra dalam pembuatan fitur profile prosesnya</w:t>
+            </w:r>
+          </w:p>
+          <w:p>
+            <w:pPr>
+              <w:pStyle w:val="TableParagraph"/>
               <w:spacing w:before="1" w:line="242" w:lineRule="auto"/>
             </w:pPr>
-            <w:bookmarkStart w:id="0" w:name="_GoBack"/>
-            <w:bookmarkEnd w:id="0"/>
+            <w:r>
+              <w:t>sudah berjalan dengan bagus.</w:t>
+            </w:r>
           </w:p>
         </w:tc>
       </w:tr>
@@ -19472,17 +18231,24 @@
               </w:rPr>
               <w:t xml:space="preserve"> </w:t>
             </w:r>
-            <w:proofErr w:type="spellStart"/>
-            <w:r>
-              <w:rPr>
-                <w:rFonts w:ascii="Times New Roman" w:hAnsi="Times New Roman" w:cs="Times New Roman"/>
-              </w:rPr>
-              <w:t>Alvan</w:t>
-            </w:r>
-            <w:proofErr w:type="spellEnd"/>
-            <w:r>
-              <w:rPr>
-                <w:rFonts w:ascii="Times New Roman" w:hAnsi="Times New Roman" w:cs="Times New Roman"/>
+            <w:r>
+              <w:rPr>
+                <w:rFonts w:ascii="Times New Roman" w:hAnsi="Times New Roman" w:cs="Times New Roman"/>
+              </w:rPr>
+              <w:t xml:space="preserve">Alvan </w:t>
+            </w:r>
+            <w:proofErr w:type="spellStart"/>
+            <w:r>
+              <w:rPr>
+                <w:rFonts w:ascii="Times New Roman" w:hAnsi="Times New Roman" w:cs="Times New Roman"/>
+              </w:rPr>
+              <w:t>dalam</w:t>
+            </w:r>
+            <w:proofErr w:type="spellEnd"/>
+            <w:r>
+              <w:rPr>
+                <w:rFonts w:ascii="Times New Roman" w:hAnsi="Times New Roman" w:cs="Times New Roman"/>
+                <w:spacing w:val="-12"/>
               </w:rPr>
               <w:t xml:space="preserve"> </w:t>
             </w:r>
@@ -19491,13 +18257,136 @@
               <w:rPr>
                 <w:rFonts w:ascii="Times New Roman" w:hAnsi="Times New Roman" w:cs="Times New Roman"/>
               </w:rPr>
+              <w:t>pembuatan</w:t>
+            </w:r>
+            <w:proofErr w:type="spellEnd"/>
+            <w:r>
+              <w:rPr>
+                <w:rFonts w:ascii="Times New Roman" w:hAnsi="Times New Roman" w:cs="Times New Roman"/>
+              </w:rPr>
+              <w:t xml:space="preserve"> </w:t>
+            </w:r>
+            <w:proofErr w:type="spellStart"/>
+            <w:r>
+              <w:rPr>
+                <w:rFonts w:ascii="Times New Roman" w:hAnsi="Times New Roman" w:cs="Times New Roman"/>
+              </w:rPr>
+              <w:t>fitur</w:t>
+            </w:r>
+            <w:proofErr w:type="spellEnd"/>
+            <w:r>
+              <w:rPr>
+                <w:rFonts w:ascii="Times New Roman" w:hAnsi="Times New Roman" w:cs="Times New Roman"/>
+              </w:rPr>
+              <w:t xml:space="preserve"> </w:t>
+            </w:r>
+            <w:proofErr w:type="spellStart"/>
+            <w:r>
+              <w:rPr>
+                <w:rFonts w:ascii="Times New Roman" w:hAnsi="Times New Roman" w:cs="Times New Roman"/>
+              </w:rPr>
+              <w:t>pesanan</w:t>
+            </w:r>
+            <w:proofErr w:type="spellEnd"/>
+            <w:r>
+              <w:rPr>
+                <w:rFonts w:ascii="Times New Roman" w:hAnsi="Times New Roman" w:cs="Times New Roman"/>
+              </w:rPr>
+              <w:t xml:space="preserve"> </w:t>
+            </w:r>
+            <w:proofErr w:type="spellStart"/>
+            <w:r>
+              <w:rPr>
+                <w:rFonts w:ascii="Times New Roman" w:hAnsi="Times New Roman" w:cs="Times New Roman"/>
+              </w:rPr>
+              <w:t>sudah</w:t>
+            </w:r>
+            <w:proofErr w:type="spellEnd"/>
+            <w:r>
+              <w:rPr>
+                <w:rFonts w:ascii="Times New Roman" w:hAnsi="Times New Roman" w:cs="Times New Roman"/>
+                <w:spacing w:val="-15"/>
+              </w:rPr>
+              <w:t xml:space="preserve"> </w:t>
+            </w:r>
+            <w:proofErr w:type="spellStart"/>
+            <w:r>
+              <w:rPr>
+                <w:rFonts w:ascii="Times New Roman" w:hAnsi="Times New Roman" w:cs="Times New Roman"/>
+              </w:rPr>
+              <w:t>cukup</w:t>
+            </w:r>
+            <w:proofErr w:type="spellEnd"/>
+            <w:r>
+              <w:rPr>
+                <w:rFonts w:ascii="Times New Roman" w:hAnsi="Times New Roman" w:cs="Times New Roman"/>
+              </w:rPr>
+              <w:t xml:space="preserve"> </w:t>
+            </w:r>
+            <w:proofErr w:type="spellStart"/>
+            <w:r>
+              <w:rPr>
+                <w:rFonts w:ascii="Times New Roman" w:hAnsi="Times New Roman" w:cs="Times New Roman"/>
+              </w:rPr>
+              <w:t>bagus</w:t>
+            </w:r>
+            <w:proofErr w:type="spellEnd"/>
+            <w:r>
+              <w:rPr>
+                <w:rFonts w:ascii="Times New Roman" w:hAnsi="Times New Roman" w:cs="Times New Roman"/>
+              </w:rPr>
+              <w:t xml:space="preserve"> dan</w:t>
+            </w:r>
+            <w:r>
+              <w:rPr>
+                <w:rFonts w:ascii="Times New Roman" w:hAnsi="Times New Roman" w:cs="Times New Roman"/>
+                <w:spacing w:val="-4"/>
+              </w:rPr>
+              <w:t xml:space="preserve"> </w:t>
+            </w:r>
+            <w:proofErr w:type="spellStart"/>
+            <w:r>
+              <w:rPr>
+                <w:rFonts w:ascii="Times New Roman" w:hAnsi="Times New Roman" w:cs="Times New Roman"/>
+              </w:rPr>
+              <w:t>rapi</w:t>
+            </w:r>
+            <w:proofErr w:type="spellEnd"/>
+          </w:p>
+        </w:tc>
+        <w:tc>
+          <w:tcPr>
+            <w:tcW w:w="4675" w:type="dxa"/>
+          </w:tcPr>
+          <w:p>
+            <w:pPr>
+              <w:rPr>
+                <w:rFonts w:ascii="Times New Roman" w:hAnsi="Times New Roman" w:cs="Times New Roman"/>
+              </w:rPr>
+            </w:pPr>
+            <w:r>
+              <w:rPr>
+                <w:rFonts w:ascii="Times New Roman" w:hAnsi="Times New Roman" w:cs="Times New Roman"/>
+              </w:rPr>
+              <w:t xml:space="preserve">   </w:t>
+            </w:r>
+            <w:r>
+              <w:rPr>
+                <w:rFonts w:ascii="Times New Roman" w:hAnsi="Times New Roman" w:cs="Times New Roman"/>
+              </w:rPr>
+              <w:t xml:space="preserve">Petra </w:t>
+            </w:r>
+            <w:proofErr w:type="spellStart"/>
+            <w:r>
+              <w:rPr>
+                <w:rFonts w:ascii="Times New Roman" w:hAnsi="Times New Roman" w:cs="Times New Roman"/>
+              </w:rPr>
               <w:t>dalam</w:t>
             </w:r>
             <w:proofErr w:type="spellEnd"/>
             <w:r>
               <w:rPr>
                 <w:rFonts w:ascii="Times New Roman" w:hAnsi="Times New Roman" w:cs="Times New Roman"/>
-                <w:spacing w:val="-12"/>
               </w:rPr>
               <w:t xml:space="preserve"> </w:t>
             </w:r>
@@ -19520,57 +18409,14 @@
               <w:rPr>
                 <w:rFonts w:ascii="Times New Roman" w:hAnsi="Times New Roman" w:cs="Times New Roman"/>
               </w:rPr>
-              <w:t>fitur</w:t>
-            </w:r>
-            <w:proofErr w:type="spellEnd"/>
-            <w:r>
-              <w:rPr>
-                <w:rFonts w:ascii="Times New Roman" w:hAnsi="Times New Roman" w:cs="Times New Roman"/>
-              </w:rPr>
-              <w:t xml:space="preserve"> </w:t>
-            </w:r>
-            <w:proofErr w:type="spellStart"/>
-            <w:r>
-              <w:rPr>
-                <w:rFonts w:ascii="Times New Roman" w:hAnsi="Times New Roman" w:cs="Times New Roman"/>
-              </w:rPr>
-              <w:t>pesanan</w:t>
-            </w:r>
-            <w:proofErr w:type="spellEnd"/>
-            <w:r>
-              <w:rPr>
-                <w:rFonts w:ascii="Times New Roman" w:hAnsi="Times New Roman" w:cs="Times New Roman"/>
-              </w:rPr>
-              <w:t xml:space="preserve"> </w:t>
-            </w:r>
-            <w:proofErr w:type="spellStart"/>
-            <w:r>
-              <w:rPr>
-                <w:rFonts w:ascii="Times New Roman" w:hAnsi="Times New Roman" w:cs="Times New Roman"/>
-              </w:rPr>
-              <w:t>sudah</w:t>
-            </w:r>
-            <w:proofErr w:type="spellEnd"/>
-            <w:r>
-              <w:rPr>
-                <w:rFonts w:ascii="Times New Roman" w:hAnsi="Times New Roman" w:cs="Times New Roman"/>
-                <w:spacing w:val="-15"/>
-              </w:rPr>
-              <w:t xml:space="preserve"> </w:t>
-            </w:r>
-            <w:proofErr w:type="spellStart"/>
-            <w:r>
-              <w:rPr>
-                <w:rFonts w:ascii="Times New Roman" w:hAnsi="Times New Roman" w:cs="Times New Roman"/>
-              </w:rPr>
-              <w:t>cukup</w:t>
-            </w:r>
-            <w:proofErr w:type="spellEnd"/>
-            <w:r>
-              <w:rPr>
-                <w:rFonts w:ascii="Times New Roman" w:hAnsi="Times New Roman" w:cs="Times New Roman"/>
-              </w:rPr>
-              <w:t xml:space="preserve"> </w:t>
+              <w:t>desain</w:t>
+            </w:r>
+            <w:proofErr w:type="spellEnd"/>
+            <w:r>
+              <w:rPr>
+                <w:rFonts w:ascii="Times New Roman" w:hAnsi="Times New Roman" w:cs="Times New Roman"/>
+              </w:rPr>
+              <w:t xml:space="preserve"> login yang </w:t>
             </w:r>
             <w:proofErr w:type="spellStart"/>
             <w:r>
@@ -19584,43 +18430,22 @@
               <w:rPr>
                 <w:rFonts w:ascii="Times New Roman" w:hAnsi="Times New Roman" w:cs="Times New Roman"/>
               </w:rPr>
-              <w:t xml:space="preserve"> </w:t>
-            </w:r>
-            <w:proofErr w:type="spellStart"/>
-            <w:r>
-              <w:rPr>
-                <w:rFonts w:ascii="Times New Roman" w:hAnsi="Times New Roman" w:cs="Times New Roman"/>
-              </w:rPr>
-              <w:t>dan</w:t>
-            </w:r>
-            <w:proofErr w:type="spellEnd"/>
-            <w:r>
-              <w:rPr>
-                <w:rFonts w:ascii="Times New Roman" w:hAnsi="Times New Roman" w:cs="Times New Roman"/>
-                <w:spacing w:val="-4"/>
-              </w:rPr>
-              <w:t xml:space="preserve"> </w:t>
-            </w:r>
-            <w:proofErr w:type="spellStart"/>
-            <w:r>
-              <w:rPr>
-                <w:rFonts w:ascii="Times New Roman" w:hAnsi="Times New Roman" w:cs="Times New Roman"/>
-              </w:rPr>
-              <w:t>rapi</w:t>
-            </w:r>
-            <w:proofErr w:type="spellEnd"/>
-          </w:p>
-        </w:tc>
-        <w:tc>
-          <w:tcPr>
-            <w:tcW w:w="4675" w:type="dxa"/>
-          </w:tcPr>
-          <w:p>
-            <w:pPr>
-              <w:rPr>
-                <w:rFonts w:ascii="Times New Roman" w:hAnsi="Times New Roman" w:cs="Times New Roman"/>
-              </w:rPr>
-            </w:pPr>
+              <w:t xml:space="preserve"> dan </w:t>
+            </w:r>
+            <w:proofErr w:type="spellStart"/>
+            <w:r>
+              <w:rPr>
+                <w:rFonts w:ascii="Times New Roman" w:hAnsi="Times New Roman" w:cs="Times New Roman"/>
+              </w:rPr>
+              <w:t>menarik</w:t>
+            </w:r>
+            <w:proofErr w:type="spellEnd"/>
+            <w:r>
+              <w:rPr>
+                <w:rFonts w:ascii="Times New Roman" w:hAnsi="Times New Roman" w:cs="Times New Roman"/>
+              </w:rPr>
+              <w:t>.</w:t>
+            </w:r>
           </w:p>
         </w:tc>
       </w:tr>
@@ -19652,7 +18477,954 @@
         </w:rPr>
       </w:pPr>
     </w:p>
+    <w:p>
+      <w:pPr>
+        <w:pStyle w:val="Heading1"/>
+      </w:pPr>
+      <w:r>
+        <w:t>DESIGN UI</w:t>
+      </w:r>
+    </w:p>
+    <w:p>
+      <w:r>
+        <w:rPr>
+          <w:noProof/>
+          <w:lang w:val="en-US"/>
+          <w14:ligatures w14:val="none"/>
+        </w:rPr>
+        <w:drawing>
+          <wp:anchor distT="0" distB="0" distL="114300" distR="114300" simplePos="0" relativeHeight="251662336" behindDoc="1" locked="0" layoutInCell="1" allowOverlap="1" wp14:anchorId="4C6FD7E2" wp14:editId="79B9D03D">
+            <wp:simplePos x="0" y="0"/>
+            <wp:positionH relativeFrom="column">
+              <wp:posOffset>-142875</wp:posOffset>
+            </wp:positionH>
+            <wp:positionV relativeFrom="paragraph">
+              <wp:posOffset>327025</wp:posOffset>
+            </wp:positionV>
+            <wp:extent cx="1892935" cy="2679065"/>
+            <wp:effectExtent l="0" t="0" r="0" b="6985"/>
+            <wp:wrapNone/>
+            <wp:docPr id="2" name="Picture 2"/>
+            <wp:cNvGraphicFramePr>
+              <a:graphicFrameLocks xmlns:a="http://schemas.openxmlformats.org/drawingml/2006/main" noChangeAspect="1"/>
+            </wp:cNvGraphicFramePr>
+            <a:graphic xmlns:a="http://schemas.openxmlformats.org/drawingml/2006/main">
+              <a:graphicData uri="http://schemas.openxmlformats.org/drawingml/2006/picture">
+                <pic:pic xmlns:pic="http://schemas.openxmlformats.org/drawingml/2006/picture">
+                  <pic:nvPicPr>
+                    <pic:cNvPr id="2" name="Screenshot (72).png"/>
+                    <pic:cNvPicPr/>
+                  </pic:nvPicPr>
+                  <pic:blipFill>
+                    <a:blip r:embed="rId5" cstate="print">
+                      <a:extLst>
+                        <a:ext uri="{28A0092B-C50C-407E-A947-70E740481C1C}">
+                          <a14:useLocalDpi xmlns:a14="http://schemas.microsoft.com/office/drawing/2010/main" val="0"/>
+                        </a:ext>
+                      </a:extLst>
+                    </a:blip>
+                    <a:stretch>
+                      <a:fillRect/>
+                    </a:stretch>
+                  </pic:blipFill>
+                  <pic:spPr>
+                    <a:xfrm>
+                      <a:off x="0" y="0"/>
+                      <a:ext cx="1892935" cy="2679065"/>
+                    </a:xfrm>
+                    <a:prstGeom prst="rect">
+                      <a:avLst/>
+                    </a:prstGeom>
+                  </pic:spPr>
+                </pic:pic>
+              </a:graphicData>
+            </a:graphic>
+            <wp14:sizeRelH relativeFrom="page">
+              <wp14:pctWidth>0</wp14:pctWidth>
+            </wp14:sizeRelH>
+            <wp14:sizeRelV relativeFrom="page">
+              <wp14:pctHeight>0</wp14:pctHeight>
+            </wp14:sizeRelV>
+          </wp:anchor>
+        </w:drawing>
+      </w:r>
+    </w:p>
+    <w:p>
+      <w:r>
+        <w:rPr>
+          <w:noProof/>
+          <w:lang w:val="en-US"/>
+          <w14:ligatures w14:val="none"/>
+        </w:rPr>
+        <w:drawing>
+          <wp:anchor distT="0" distB="0" distL="114300" distR="114300" simplePos="0" relativeHeight="251661312" behindDoc="1" locked="0" layoutInCell="1" allowOverlap="1" wp14:anchorId="6876BDE0" wp14:editId="2E5F352F">
+            <wp:simplePos x="0" y="0"/>
+            <wp:positionH relativeFrom="column">
+              <wp:posOffset>2017354</wp:posOffset>
+            </wp:positionH>
+            <wp:positionV relativeFrom="paragraph">
+              <wp:posOffset>44012</wp:posOffset>
+            </wp:positionV>
+            <wp:extent cx="1864314" cy="2608537"/>
+            <wp:effectExtent l="0" t="0" r="3175" b="1905"/>
+            <wp:wrapNone/>
+            <wp:docPr id="1" name="Picture 1"/>
+            <wp:cNvGraphicFramePr>
+              <a:graphicFrameLocks xmlns:a="http://schemas.openxmlformats.org/drawingml/2006/main" noChangeAspect="1"/>
+            </wp:cNvGraphicFramePr>
+            <a:graphic xmlns:a="http://schemas.openxmlformats.org/drawingml/2006/main">
+              <a:graphicData uri="http://schemas.openxmlformats.org/drawingml/2006/picture">
+                <pic:pic xmlns:pic="http://schemas.openxmlformats.org/drawingml/2006/picture">
+                  <pic:nvPicPr>
+                    <pic:cNvPr id="1" name="Screenshot (71).png"/>
+                    <pic:cNvPicPr/>
+                  </pic:nvPicPr>
+                  <pic:blipFill>
+                    <a:blip r:embed="rId6" cstate="print">
+                      <a:extLst>
+                        <a:ext uri="{28A0092B-C50C-407E-A947-70E740481C1C}">
+                          <a14:useLocalDpi xmlns:a14="http://schemas.microsoft.com/office/drawing/2010/main" val="0"/>
+                        </a:ext>
+                      </a:extLst>
+                    </a:blip>
+                    <a:stretch>
+                      <a:fillRect/>
+                    </a:stretch>
+                  </pic:blipFill>
+                  <pic:spPr>
+                    <a:xfrm>
+                      <a:off x="0" y="0"/>
+                      <a:ext cx="1864314" cy="2608537"/>
+                    </a:xfrm>
+                    <a:prstGeom prst="rect">
+                      <a:avLst/>
+                    </a:prstGeom>
+                  </pic:spPr>
+                </pic:pic>
+              </a:graphicData>
+            </a:graphic>
+            <wp14:sizeRelH relativeFrom="page">
+              <wp14:pctWidth>0</wp14:pctWidth>
+            </wp14:sizeRelH>
+            <wp14:sizeRelV relativeFrom="page">
+              <wp14:pctHeight>0</wp14:pctHeight>
+            </wp14:sizeRelV>
+          </wp:anchor>
+        </w:drawing>
+      </w:r>
+      <w:r>
+        <w:rPr>
+          <w:noProof/>
+          <w:lang w:val="en-US"/>
+          <w14:ligatures w14:val="none"/>
+        </w:rPr>
+        <w:drawing>
+          <wp:anchor distT="0" distB="0" distL="114300" distR="114300" simplePos="0" relativeHeight="251663360" behindDoc="1" locked="0" layoutInCell="1" allowOverlap="1" wp14:anchorId="15881AC0" wp14:editId="217706F4">
+            <wp:simplePos x="0" y="0"/>
+            <wp:positionH relativeFrom="column">
+              <wp:posOffset>4110686</wp:posOffset>
+            </wp:positionH>
+            <wp:positionV relativeFrom="paragraph">
+              <wp:posOffset>41910</wp:posOffset>
+            </wp:positionV>
+            <wp:extent cx="1773555" cy="2623185"/>
+            <wp:effectExtent l="0" t="0" r="0" b="5715"/>
+            <wp:wrapNone/>
+            <wp:docPr id="3" name="Picture 3"/>
+            <wp:cNvGraphicFramePr>
+              <a:graphicFrameLocks xmlns:a="http://schemas.openxmlformats.org/drawingml/2006/main" noChangeAspect="1"/>
+            </wp:cNvGraphicFramePr>
+            <a:graphic xmlns:a="http://schemas.openxmlformats.org/drawingml/2006/main">
+              <a:graphicData uri="http://schemas.openxmlformats.org/drawingml/2006/picture">
+                <pic:pic xmlns:pic="http://schemas.openxmlformats.org/drawingml/2006/picture">
+                  <pic:nvPicPr>
+                    <pic:cNvPr id="3" name="Screenshot (73).png"/>
+                    <pic:cNvPicPr/>
+                  </pic:nvPicPr>
+                  <pic:blipFill>
+                    <a:blip r:embed="rId7" cstate="print">
+                      <a:extLst>
+                        <a:ext uri="{28A0092B-C50C-407E-A947-70E740481C1C}">
+                          <a14:useLocalDpi xmlns:a14="http://schemas.microsoft.com/office/drawing/2010/main" val="0"/>
+                        </a:ext>
+                      </a:extLst>
+                    </a:blip>
+                    <a:stretch>
+                      <a:fillRect/>
+                    </a:stretch>
+                  </pic:blipFill>
+                  <pic:spPr>
+                    <a:xfrm>
+                      <a:off x="0" y="0"/>
+                      <a:ext cx="1773555" cy="2623185"/>
+                    </a:xfrm>
+                    <a:prstGeom prst="rect">
+                      <a:avLst/>
+                    </a:prstGeom>
+                  </pic:spPr>
+                </pic:pic>
+              </a:graphicData>
+            </a:graphic>
+            <wp14:sizeRelH relativeFrom="page">
+              <wp14:pctWidth>0</wp14:pctWidth>
+            </wp14:sizeRelH>
+            <wp14:sizeRelV relativeFrom="page">
+              <wp14:pctHeight>0</wp14:pctHeight>
+            </wp14:sizeRelV>
+          </wp:anchor>
+        </w:drawing>
+      </w:r>
+    </w:p>
+    <w:p>
+      <w:pPr>
+        <w:rPr>
+          <w:noProof/>
+          <w:lang w:val="en-US"/>
+          <w14:ligatures w14:val="none"/>
+        </w:rPr>
+      </w:pPr>
+      <w:r>
+        <w:rPr>
+          <w:noProof/>
+          <w:lang w:val="en-US"/>
+          <w14:ligatures w14:val="none"/>
+        </w:rPr>
+        <w:drawing>
+          <wp:anchor distT="0" distB="0" distL="114300" distR="114300" simplePos="0" relativeHeight="251666432" behindDoc="1" locked="0" layoutInCell="1" allowOverlap="1" wp14:anchorId="6E5271E4" wp14:editId="6BE81AF5">
+            <wp:simplePos x="0" y="0"/>
+            <wp:positionH relativeFrom="column">
+              <wp:posOffset>4077150</wp:posOffset>
+            </wp:positionH>
+            <wp:positionV relativeFrom="paragraph">
+              <wp:posOffset>2487623</wp:posOffset>
+            </wp:positionV>
+            <wp:extent cx="1806412" cy="2664832"/>
+            <wp:effectExtent l="0" t="0" r="3810" b="2540"/>
+            <wp:wrapNone/>
+            <wp:docPr id="6" name="Picture 6"/>
+            <wp:cNvGraphicFramePr>
+              <a:graphicFrameLocks xmlns:a="http://schemas.openxmlformats.org/drawingml/2006/main" noChangeAspect="1"/>
+            </wp:cNvGraphicFramePr>
+            <a:graphic xmlns:a="http://schemas.openxmlformats.org/drawingml/2006/main">
+              <a:graphicData uri="http://schemas.openxmlformats.org/drawingml/2006/picture">
+                <pic:pic xmlns:pic="http://schemas.openxmlformats.org/drawingml/2006/picture">
+                  <pic:nvPicPr>
+                    <pic:cNvPr id="6" name="Screenshot (76).png"/>
+                    <pic:cNvPicPr/>
+                  </pic:nvPicPr>
+                  <pic:blipFill>
+                    <a:blip r:embed="rId8" cstate="print">
+                      <a:extLst>
+                        <a:ext uri="{28A0092B-C50C-407E-A947-70E740481C1C}">
+                          <a14:useLocalDpi xmlns:a14="http://schemas.microsoft.com/office/drawing/2010/main" val="0"/>
+                        </a:ext>
+                      </a:extLst>
+                    </a:blip>
+                    <a:stretch>
+                      <a:fillRect/>
+                    </a:stretch>
+                  </pic:blipFill>
+                  <pic:spPr>
+                    <a:xfrm>
+                      <a:off x="0" y="0"/>
+                      <a:ext cx="1806412" cy="2664832"/>
+                    </a:xfrm>
+                    <a:prstGeom prst="rect">
+                      <a:avLst/>
+                    </a:prstGeom>
+                  </pic:spPr>
+                </pic:pic>
+              </a:graphicData>
+            </a:graphic>
+            <wp14:sizeRelH relativeFrom="page">
+              <wp14:pctWidth>0</wp14:pctWidth>
+            </wp14:sizeRelH>
+            <wp14:sizeRelV relativeFrom="page">
+              <wp14:pctHeight>0</wp14:pctHeight>
+            </wp14:sizeRelV>
+          </wp:anchor>
+        </w:drawing>
+      </w:r>
+      <w:r>
+        <w:rPr>
+          <w:noProof/>
+          <w:lang w:val="en-US"/>
+          <w14:ligatures w14:val="none"/>
+        </w:rPr>
+        <w:drawing>
+          <wp:anchor distT="0" distB="0" distL="114300" distR="114300" simplePos="0" relativeHeight="251665408" behindDoc="1" locked="0" layoutInCell="1" allowOverlap="1" wp14:anchorId="425F0ED5" wp14:editId="53C8D586">
+            <wp:simplePos x="0" y="0"/>
+            <wp:positionH relativeFrom="column">
+              <wp:posOffset>2016524</wp:posOffset>
+            </wp:positionH>
+            <wp:positionV relativeFrom="paragraph">
+              <wp:posOffset>2530387</wp:posOffset>
+            </wp:positionV>
+            <wp:extent cx="1863725" cy="2545266"/>
+            <wp:effectExtent l="0" t="0" r="3175" b="7620"/>
+            <wp:wrapNone/>
+            <wp:docPr id="5" name="Picture 5"/>
+            <wp:cNvGraphicFramePr>
+              <a:graphicFrameLocks xmlns:a="http://schemas.openxmlformats.org/drawingml/2006/main" noChangeAspect="1"/>
+            </wp:cNvGraphicFramePr>
+            <a:graphic xmlns:a="http://schemas.openxmlformats.org/drawingml/2006/main">
+              <a:graphicData uri="http://schemas.openxmlformats.org/drawingml/2006/picture">
+                <pic:pic xmlns:pic="http://schemas.openxmlformats.org/drawingml/2006/picture">
+                  <pic:nvPicPr>
+                    <pic:cNvPr id="5" name="Screenshot (75).png"/>
+                    <pic:cNvPicPr/>
+                  </pic:nvPicPr>
+                  <pic:blipFill>
+                    <a:blip r:embed="rId9" cstate="print">
+                      <a:extLst>
+                        <a:ext uri="{28A0092B-C50C-407E-A947-70E740481C1C}">
+                          <a14:useLocalDpi xmlns:a14="http://schemas.microsoft.com/office/drawing/2010/main" val="0"/>
+                        </a:ext>
+                      </a:extLst>
+                    </a:blip>
+                    <a:stretch>
+                      <a:fillRect/>
+                    </a:stretch>
+                  </pic:blipFill>
+                  <pic:spPr>
+                    <a:xfrm>
+                      <a:off x="0" y="0"/>
+                      <a:ext cx="1870694" cy="2554784"/>
+                    </a:xfrm>
+                    <a:prstGeom prst="rect">
+                      <a:avLst/>
+                    </a:prstGeom>
+                  </pic:spPr>
+                </pic:pic>
+              </a:graphicData>
+            </a:graphic>
+            <wp14:sizeRelH relativeFrom="page">
+              <wp14:pctWidth>0</wp14:pctWidth>
+            </wp14:sizeRelH>
+            <wp14:sizeRelV relativeFrom="page">
+              <wp14:pctHeight>0</wp14:pctHeight>
+            </wp14:sizeRelV>
+          </wp:anchor>
+        </w:drawing>
+      </w:r>
+      <w:r>
+        <w:rPr>
+          <w:noProof/>
+          <w:lang w:val="en-US"/>
+          <w14:ligatures w14:val="none"/>
+        </w:rPr>
+        <w:drawing>
+          <wp:anchor distT="0" distB="0" distL="114300" distR="114300" simplePos="0" relativeHeight="251664384" behindDoc="1" locked="0" layoutInCell="1" allowOverlap="1" wp14:anchorId="5AB44ED8" wp14:editId="52419427">
+            <wp:simplePos x="0" y="0"/>
+            <wp:positionH relativeFrom="column">
+              <wp:posOffset>-78724</wp:posOffset>
+            </wp:positionH>
+            <wp:positionV relativeFrom="paragraph">
+              <wp:posOffset>2530387</wp:posOffset>
+            </wp:positionV>
+            <wp:extent cx="1780355" cy="2501993"/>
+            <wp:effectExtent l="0" t="0" r="0" b="0"/>
+            <wp:wrapNone/>
+            <wp:docPr id="4" name="Picture 4"/>
+            <wp:cNvGraphicFramePr>
+              <a:graphicFrameLocks xmlns:a="http://schemas.openxmlformats.org/drawingml/2006/main" noChangeAspect="1"/>
+            </wp:cNvGraphicFramePr>
+            <a:graphic xmlns:a="http://schemas.openxmlformats.org/drawingml/2006/main">
+              <a:graphicData uri="http://schemas.openxmlformats.org/drawingml/2006/picture">
+                <pic:pic xmlns:pic="http://schemas.openxmlformats.org/drawingml/2006/picture">
+                  <pic:nvPicPr>
+                    <pic:cNvPr id="4" name="Screenshot (74).png"/>
+                    <pic:cNvPicPr/>
+                  </pic:nvPicPr>
+                  <pic:blipFill>
+                    <a:blip r:embed="rId10" cstate="print">
+                      <a:extLst>
+                        <a:ext uri="{28A0092B-C50C-407E-A947-70E740481C1C}">
+                          <a14:useLocalDpi xmlns:a14="http://schemas.microsoft.com/office/drawing/2010/main" val="0"/>
+                        </a:ext>
+                      </a:extLst>
+                    </a:blip>
+                    <a:stretch>
+                      <a:fillRect/>
+                    </a:stretch>
+                  </pic:blipFill>
+                  <pic:spPr>
+                    <a:xfrm>
+                      <a:off x="0" y="0"/>
+                      <a:ext cx="1781275" cy="2503286"/>
+                    </a:xfrm>
+                    <a:prstGeom prst="rect">
+                      <a:avLst/>
+                    </a:prstGeom>
+                  </pic:spPr>
+                </pic:pic>
+              </a:graphicData>
+            </a:graphic>
+            <wp14:sizeRelH relativeFrom="page">
+              <wp14:pctWidth>0</wp14:pctWidth>
+            </wp14:sizeRelH>
+            <wp14:sizeRelV relativeFrom="page">
+              <wp14:pctHeight>0</wp14:pctHeight>
+            </wp14:sizeRelV>
+          </wp:anchor>
+        </w:drawing>
+      </w:r>
+      <w:r>
+        <w:rPr>
+          <w:noProof/>
+          <w:lang w:val="en-US"/>
+          <w14:ligatures w14:val="none"/>
+        </w:rPr>
+        <w:t>l</w:t>
+      </w:r>
+      <w:r>
+        <w:rPr>
+          <w:noProof/>
+          <w:lang w:val="en-US"/>
+          <w14:ligatures w14:val="none"/>
+        </w:rPr>
+        <w:br w:type="page"/>
+      </w:r>
+    </w:p>
+    <w:p>
+      <w:r>
+        <w:rPr>
+          <w:noProof/>
+          <w:lang w:val="en-US"/>
+          <w14:ligatures w14:val="none"/>
+        </w:rPr>
+        <w:lastRenderedPageBreak/>
+        <w:drawing>
+          <wp:anchor distT="0" distB="0" distL="114300" distR="114300" simplePos="0" relativeHeight="251671552" behindDoc="1" locked="0" layoutInCell="1" allowOverlap="1" wp14:anchorId="38DD7449" wp14:editId="22C2DF60">
+            <wp:simplePos x="0" y="0"/>
+            <wp:positionH relativeFrom="column">
+              <wp:posOffset>117526</wp:posOffset>
+            </wp:positionH>
+            <wp:positionV relativeFrom="paragraph">
+              <wp:posOffset>3114675</wp:posOffset>
+            </wp:positionV>
+            <wp:extent cx="1896248" cy="2671199"/>
+            <wp:effectExtent l="0" t="0" r="8890" b="0"/>
+            <wp:wrapNone/>
+            <wp:docPr id="11" name="Picture 11"/>
+            <wp:cNvGraphicFramePr>
+              <a:graphicFrameLocks xmlns:a="http://schemas.openxmlformats.org/drawingml/2006/main" noChangeAspect="1"/>
+            </wp:cNvGraphicFramePr>
+            <a:graphic xmlns:a="http://schemas.openxmlformats.org/drawingml/2006/main">
+              <a:graphicData uri="http://schemas.openxmlformats.org/drawingml/2006/picture">
+                <pic:pic xmlns:pic="http://schemas.openxmlformats.org/drawingml/2006/picture">
+                  <pic:nvPicPr>
+                    <pic:cNvPr id="11" name="Screenshot (81).png"/>
+                    <pic:cNvPicPr/>
+                  </pic:nvPicPr>
+                  <pic:blipFill>
+                    <a:blip r:embed="rId11" cstate="print">
+                      <a:extLst>
+                        <a:ext uri="{28A0092B-C50C-407E-A947-70E740481C1C}">
+                          <a14:useLocalDpi xmlns:a14="http://schemas.microsoft.com/office/drawing/2010/main" val="0"/>
+                        </a:ext>
+                      </a:extLst>
+                    </a:blip>
+                    <a:stretch>
+                      <a:fillRect/>
+                    </a:stretch>
+                  </pic:blipFill>
+                  <pic:spPr>
+                    <a:xfrm>
+                      <a:off x="0" y="0"/>
+                      <a:ext cx="1896248" cy="2671199"/>
+                    </a:xfrm>
+                    <a:prstGeom prst="rect">
+                      <a:avLst/>
+                    </a:prstGeom>
+                  </pic:spPr>
+                </pic:pic>
+              </a:graphicData>
+            </a:graphic>
+            <wp14:sizeRelH relativeFrom="page">
+              <wp14:pctWidth>0</wp14:pctWidth>
+            </wp14:sizeRelH>
+            <wp14:sizeRelV relativeFrom="page">
+              <wp14:pctHeight>0</wp14:pctHeight>
+            </wp14:sizeRelV>
+          </wp:anchor>
+        </w:drawing>
+      </w:r>
+      <w:r>
+        <w:rPr>
+          <w:noProof/>
+          <w:lang w:val="en-US"/>
+          <w14:ligatures w14:val="none"/>
+        </w:rPr>
+        <w:drawing>
+          <wp:anchor distT="0" distB="0" distL="114300" distR="114300" simplePos="0" relativeHeight="251670528" behindDoc="1" locked="0" layoutInCell="1" allowOverlap="1" wp14:anchorId="29002AF6" wp14:editId="067CE4FB">
+            <wp:simplePos x="0" y="0"/>
+            <wp:positionH relativeFrom="column">
+              <wp:posOffset>2488822</wp:posOffset>
+            </wp:positionH>
+            <wp:positionV relativeFrom="paragraph">
+              <wp:posOffset>3003273</wp:posOffset>
+            </wp:positionV>
+            <wp:extent cx="1876775" cy="2689860"/>
+            <wp:effectExtent l="0" t="0" r="9525" b="0"/>
+            <wp:wrapNone/>
+            <wp:docPr id="10" name="Picture 10"/>
+            <wp:cNvGraphicFramePr>
+              <a:graphicFrameLocks xmlns:a="http://schemas.openxmlformats.org/drawingml/2006/main" noChangeAspect="1"/>
+            </wp:cNvGraphicFramePr>
+            <a:graphic xmlns:a="http://schemas.openxmlformats.org/drawingml/2006/main">
+              <a:graphicData uri="http://schemas.openxmlformats.org/drawingml/2006/picture">
+                <pic:pic xmlns:pic="http://schemas.openxmlformats.org/drawingml/2006/picture">
+                  <pic:nvPicPr>
+                    <pic:cNvPr id="10" name="Screenshot (80).png"/>
+                    <pic:cNvPicPr/>
+                  </pic:nvPicPr>
+                  <pic:blipFill>
+                    <a:blip r:embed="rId12" cstate="print">
+                      <a:extLst>
+                        <a:ext uri="{28A0092B-C50C-407E-A947-70E740481C1C}">
+                          <a14:useLocalDpi xmlns:a14="http://schemas.microsoft.com/office/drawing/2010/main" val="0"/>
+                        </a:ext>
+                      </a:extLst>
+                    </a:blip>
+                    <a:stretch>
+                      <a:fillRect/>
+                    </a:stretch>
+                  </pic:blipFill>
+                  <pic:spPr>
+                    <a:xfrm>
+                      <a:off x="0" y="0"/>
+                      <a:ext cx="1876775" cy="2689860"/>
+                    </a:xfrm>
+                    <a:prstGeom prst="rect">
+                      <a:avLst/>
+                    </a:prstGeom>
+                  </pic:spPr>
+                </pic:pic>
+              </a:graphicData>
+            </a:graphic>
+            <wp14:sizeRelH relativeFrom="page">
+              <wp14:pctWidth>0</wp14:pctWidth>
+            </wp14:sizeRelH>
+            <wp14:sizeRelV relativeFrom="page">
+              <wp14:pctHeight>0</wp14:pctHeight>
+            </wp14:sizeRelV>
+          </wp:anchor>
+        </w:drawing>
+      </w:r>
+      <w:r>
+        <w:rPr>
+          <w:noProof/>
+          <w:lang w:val="en-US"/>
+          <w14:ligatures w14:val="none"/>
+        </w:rPr>
+        <w:drawing>
+          <wp:anchor distT="0" distB="0" distL="114300" distR="114300" simplePos="0" relativeHeight="251668480" behindDoc="1" locked="0" layoutInCell="1" allowOverlap="1" wp14:anchorId="00691AD9" wp14:editId="5B37AA02">
+            <wp:simplePos x="0" y="0"/>
+            <wp:positionH relativeFrom="column">
+              <wp:posOffset>4363808</wp:posOffset>
+            </wp:positionH>
+            <wp:positionV relativeFrom="paragraph">
+              <wp:posOffset>-111268</wp:posOffset>
+            </wp:positionV>
+            <wp:extent cx="1692256" cy="2520715"/>
+            <wp:effectExtent l="0" t="0" r="3810" b="0"/>
+            <wp:wrapNone/>
+            <wp:docPr id="8" name="Picture 8"/>
+            <wp:cNvGraphicFramePr>
+              <a:graphicFrameLocks xmlns:a="http://schemas.openxmlformats.org/drawingml/2006/main" noChangeAspect="1"/>
+            </wp:cNvGraphicFramePr>
+            <a:graphic xmlns:a="http://schemas.openxmlformats.org/drawingml/2006/main">
+              <a:graphicData uri="http://schemas.openxmlformats.org/drawingml/2006/picture">
+                <pic:pic xmlns:pic="http://schemas.openxmlformats.org/drawingml/2006/picture">
+                  <pic:nvPicPr>
+                    <pic:cNvPr id="8" name="Screenshot (78).png"/>
+                    <pic:cNvPicPr/>
+                  </pic:nvPicPr>
+                  <pic:blipFill>
+                    <a:blip r:embed="rId13" cstate="print">
+                      <a:extLst>
+                        <a:ext uri="{28A0092B-C50C-407E-A947-70E740481C1C}">
+                          <a14:useLocalDpi xmlns:a14="http://schemas.microsoft.com/office/drawing/2010/main" val="0"/>
+                        </a:ext>
+                      </a:extLst>
+                    </a:blip>
+                    <a:stretch>
+                      <a:fillRect/>
+                    </a:stretch>
+                  </pic:blipFill>
+                  <pic:spPr>
+                    <a:xfrm>
+                      <a:off x="0" y="0"/>
+                      <a:ext cx="1692256" cy="2520715"/>
+                    </a:xfrm>
+                    <a:prstGeom prst="rect">
+                      <a:avLst/>
+                    </a:prstGeom>
+                  </pic:spPr>
+                </pic:pic>
+              </a:graphicData>
+            </a:graphic>
+            <wp14:sizeRelH relativeFrom="page">
+              <wp14:pctWidth>0</wp14:pctWidth>
+            </wp14:sizeRelH>
+            <wp14:sizeRelV relativeFrom="page">
+              <wp14:pctHeight>0</wp14:pctHeight>
+            </wp14:sizeRelV>
+          </wp:anchor>
+        </w:drawing>
+      </w:r>
+      <w:r>
+        <w:rPr>
+          <w:noProof/>
+          <w:lang w:val="en-US"/>
+          <w14:ligatures w14:val="none"/>
+        </w:rPr>
+        <w:drawing>
+          <wp:anchor distT="0" distB="0" distL="114300" distR="114300" simplePos="0" relativeHeight="251669504" behindDoc="1" locked="0" layoutInCell="1" allowOverlap="1" wp14:anchorId="0181EAE5" wp14:editId="701CFEB9">
+            <wp:simplePos x="0" y="0"/>
+            <wp:positionH relativeFrom="column">
+              <wp:posOffset>2311783</wp:posOffset>
+            </wp:positionH>
+            <wp:positionV relativeFrom="paragraph">
+              <wp:posOffset>-114800</wp:posOffset>
+            </wp:positionV>
+            <wp:extent cx="1837135" cy="2638126"/>
+            <wp:effectExtent l="0" t="0" r="0" b="0"/>
+            <wp:wrapNone/>
+            <wp:docPr id="9" name="Picture 9"/>
+            <wp:cNvGraphicFramePr>
+              <a:graphicFrameLocks xmlns:a="http://schemas.openxmlformats.org/drawingml/2006/main" noChangeAspect="1"/>
+            </wp:cNvGraphicFramePr>
+            <a:graphic xmlns:a="http://schemas.openxmlformats.org/drawingml/2006/main">
+              <a:graphicData uri="http://schemas.openxmlformats.org/drawingml/2006/picture">
+                <pic:pic xmlns:pic="http://schemas.openxmlformats.org/drawingml/2006/picture">
+                  <pic:nvPicPr>
+                    <pic:cNvPr id="9" name="Screenshot (79).png"/>
+                    <pic:cNvPicPr/>
+                  </pic:nvPicPr>
+                  <pic:blipFill>
+                    <a:blip r:embed="rId14" cstate="print">
+                      <a:extLst>
+                        <a:ext uri="{28A0092B-C50C-407E-A947-70E740481C1C}">
+                          <a14:useLocalDpi xmlns:a14="http://schemas.microsoft.com/office/drawing/2010/main" val="0"/>
+                        </a:ext>
+                      </a:extLst>
+                    </a:blip>
+                    <a:stretch>
+                      <a:fillRect/>
+                    </a:stretch>
+                  </pic:blipFill>
+                  <pic:spPr>
+                    <a:xfrm>
+                      <a:off x="0" y="0"/>
+                      <a:ext cx="1837135" cy="2638126"/>
+                    </a:xfrm>
+                    <a:prstGeom prst="rect">
+                      <a:avLst/>
+                    </a:prstGeom>
+                  </pic:spPr>
+                </pic:pic>
+              </a:graphicData>
+            </a:graphic>
+            <wp14:sizeRelH relativeFrom="page">
+              <wp14:pctWidth>0</wp14:pctWidth>
+            </wp14:sizeRelH>
+            <wp14:sizeRelV relativeFrom="page">
+              <wp14:pctHeight>0</wp14:pctHeight>
+            </wp14:sizeRelV>
+          </wp:anchor>
+        </w:drawing>
+      </w:r>
+      <w:r>
+        <w:rPr>
+          <w:noProof/>
+          <w:lang w:val="en-US"/>
+          <w14:ligatures w14:val="none"/>
+        </w:rPr>
+        <w:drawing>
+          <wp:anchor distT="0" distB="0" distL="114300" distR="114300" simplePos="0" relativeHeight="251667456" behindDoc="1" locked="0" layoutInCell="1" allowOverlap="1" wp14:anchorId="2364ED81" wp14:editId="71F83B43">
+            <wp:simplePos x="0" y="0"/>
+            <wp:positionH relativeFrom="column">
+              <wp:posOffset>71086</wp:posOffset>
+            </wp:positionH>
+            <wp:positionV relativeFrom="paragraph">
+              <wp:posOffset>-73387</wp:posOffset>
+            </wp:positionV>
+            <wp:extent cx="1837141" cy="2630680"/>
+            <wp:effectExtent l="0" t="0" r="0" b="0"/>
+            <wp:wrapNone/>
+            <wp:docPr id="7" name="Picture 7"/>
+            <wp:cNvGraphicFramePr>
+              <a:graphicFrameLocks xmlns:a="http://schemas.openxmlformats.org/drawingml/2006/main" noChangeAspect="1"/>
+            </wp:cNvGraphicFramePr>
+            <a:graphic xmlns:a="http://schemas.openxmlformats.org/drawingml/2006/main">
+              <a:graphicData uri="http://schemas.openxmlformats.org/drawingml/2006/picture">
+                <pic:pic xmlns:pic="http://schemas.openxmlformats.org/drawingml/2006/picture">
+                  <pic:nvPicPr>
+                    <pic:cNvPr id="7" name="Screenshot (77).png"/>
+                    <pic:cNvPicPr/>
+                  </pic:nvPicPr>
+                  <pic:blipFill>
+                    <a:blip r:embed="rId15" cstate="print">
+                      <a:extLst>
+                        <a:ext uri="{28A0092B-C50C-407E-A947-70E740481C1C}">
+                          <a14:useLocalDpi xmlns:a14="http://schemas.microsoft.com/office/drawing/2010/main" val="0"/>
+                        </a:ext>
+                      </a:extLst>
+                    </a:blip>
+                    <a:stretch>
+                      <a:fillRect/>
+                    </a:stretch>
+                  </pic:blipFill>
+                  <pic:spPr>
+                    <a:xfrm>
+                      <a:off x="0" y="0"/>
+                      <a:ext cx="1837141" cy="2630680"/>
+                    </a:xfrm>
+                    <a:prstGeom prst="rect">
+                      <a:avLst/>
+                    </a:prstGeom>
+                  </pic:spPr>
+                </pic:pic>
+              </a:graphicData>
+            </a:graphic>
+            <wp14:sizeRelH relativeFrom="page">
+              <wp14:pctWidth>0</wp14:pctWidth>
+            </wp14:sizeRelH>
+            <wp14:sizeRelV relativeFrom="page">
+              <wp14:pctHeight>0</wp14:pctHeight>
+            </wp14:sizeRelV>
+          </wp:anchor>
+        </w:drawing>
+      </w:r>
+    </w:p>
     <w:p/>
+    <w:p/>
+    <w:p/>
+    <w:p/>
+    <w:p/>
+    <w:p/>
+    <w:p/>
+    <w:p/>
+    <w:p/>
+    <w:p/>
+    <w:p/>
+    <w:p/>
+    <w:p/>
+    <w:p/>
+    <w:p/>
+    <w:p/>
+    <w:p/>
+    <w:p/>
+    <w:p/>
+    <w:p/>
+    <w:p/>
+    <w:p>
+      <w:pPr>
+        <w:tabs>
+          <w:tab w:val="left" w:pos="1163"/>
+        </w:tabs>
+      </w:pPr>
+      <w:r>
+        <w:tab/>
+      </w:r>
+      <w:r>
+        <w:br w:type="page"/>
+      </w:r>
+    </w:p>
+    <w:p>
+      <w:pPr>
+        <w:pStyle w:val="Heading1"/>
+      </w:pPr>
+      <w:r>
+        <w:lastRenderedPageBreak/>
+        <w:t>TRELLO</w:t>
+      </w:r>
+    </w:p>
+    <w:p/>
+    <w:p>
+      <w:r>
+        <w:rPr>
+          <w:noProof/>
+          <w:lang w:val="en-US"/>
+          <w14:ligatures w14:val="none"/>
+        </w:rPr>
+        <w:drawing>
+          <wp:anchor distT="0" distB="0" distL="114300" distR="114300" simplePos="0" relativeHeight="251672576" behindDoc="1" locked="0" layoutInCell="1" allowOverlap="1" wp14:anchorId="5B066B87" wp14:editId="2058135B">
+            <wp:simplePos x="0" y="0"/>
+            <wp:positionH relativeFrom="column">
+              <wp:posOffset>0</wp:posOffset>
+            </wp:positionH>
+            <wp:positionV relativeFrom="paragraph">
+              <wp:posOffset>139145</wp:posOffset>
+            </wp:positionV>
+            <wp:extent cx="5943600" cy="3343275"/>
+            <wp:effectExtent l="0" t="0" r="0" b="9525"/>
+            <wp:wrapNone/>
+            <wp:docPr id="12" name="Picture 12"/>
+            <wp:cNvGraphicFramePr>
+              <a:graphicFrameLocks xmlns:a="http://schemas.openxmlformats.org/drawingml/2006/main" noChangeAspect="1"/>
+            </wp:cNvGraphicFramePr>
+            <a:graphic xmlns:a="http://schemas.openxmlformats.org/drawingml/2006/main">
+              <a:graphicData uri="http://schemas.openxmlformats.org/drawingml/2006/picture">
+                <pic:pic xmlns:pic="http://schemas.openxmlformats.org/drawingml/2006/picture">
+                  <pic:nvPicPr>
+                    <pic:cNvPr id="12" name="Screenshot (240).png"/>
+                    <pic:cNvPicPr/>
+                  </pic:nvPicPr>
+                  <pic:blipFill>
+                    <a:blip r:embed="rId16" cstate="print">
+                      <a:extLst>
+                        <a:ext uri="{28A0092B-C50C-407E-A947-70E740481C1C}">
+                          <a14:useLocalDpi xmlns:a14="http://schemas.microsoft.com/office/drawing/2010/main" val="0"/>
+                        </a:ext>
+                      </a:extLst>
+                    </a:blip>
+                    <a:stretch>
+                      <a:fillRect/>
+                    </a:stretch>
+                  </pic:blipFill>
+                  <pic:spPr>
+                    <a:xfrm>
+                      <a:off x="0" y="0"/>
+                      <a:ext cx="5943600" cy="3343275"/>
+                    </a:xfrm>
+                    <a:prstGeom prst="rect">
+                      <a:avLst/>
+                    </a:prstGeom>
+                  </pic:spPr>
+                </pic:pic>
+              </a:graphicData>
+            </a:graphic>
+            <wp14:sizeRelH relativeFrom="page">
+              <wp14:pctWidth>0</wp14:pctWidth>
+            </wp14:sizeRelH>
+            <wp14:sizeRelV relativeFrom="page">
+              <wp14:pctHeight>0</wp14:pctHeight>
+            </wp14:sizeRelV>
+          </wp:anchor>
+        </w:drawing>
+      </w:r>
+    </w:p>
+    <w:p/>
+    <w:p/>
+    <w:p/>
+    <w:p/>
+    <w:p/>
+    <w:p/>
+    <w:p/>
+    <w:p/>
+    <w:p/>
+    <w:p/>
+    <w:p/>
+    <w:p/>
+    <w:p/>
+    <w:p>
+      <w:pPr>
+        <w:rPr>
+          <w:rStyle w:val="Hyperlink"/>
+          <w:rFonts w:ascii="Times New Roman" w:hAnsi="Times New Roman" w:cs="Times New Roman"/>
+          <w:sz w:val="28"/>
+          <w:szCs w:val="28"/>
+        </w:rPr>
+      </w:pPr>
+      <w:r>
+        <w:rPr>
+          <w:rFonts w:ascii="Times New Roman" w:hAnsi="Times New Roman" w:cs="Times New Roman"/>
+          <w:sz w:val="28"/>
+          <w:szCs w:val="28"/>
+        </w:rPr>
+        <w:t>Link :</w:t>
+      </w:r>
+      <w:r>
+        <w:rPr>
+          <w:rFonts w:ascii="Times New Roman" w:hAnsi="Times New Roman" w:cs="Times New Roman"/>
+          <w:sz w:val="28"/>
+          <w:szCs w:val="28"/>
+        </w:rPr>
+        <w:t xml:space="preserve"> </w:t>
+      </w:r>
+      <w:hyperlink r:id="rId17" w:history="1">
+        <w:r>
+          <w:rPr>
+            <w:rStyle w:val="Hyperlink"/>
+            <w:rFonts w:ascii="Times New Roman" w:hAnsi="Times New Roman" w:cs="Times New Roman"/>
+            <w:sz w:val="28"/>
+            <w:szCs w:val="28"/>
+          </w:rPr>
+          <w:t>https://trello.com/invite/b/Tu4QdHXw/ATTI4583517e6c7cf38c414260c6664ea7d40DA07986/gym-log-workout-tracker</w:t>
+        </w:r>
+      </w:hyperlink>
+    </w:p>
+    <w:p>
+      <w:pPr>
+        <w:rPr>
+          <w:rStyle w:val="Hyperlink"/>
+          <w:rFonts w:ascii="Times New Roman" w:hAnsi="Times New Roman" w:cs="Times New Roman"/>
+          <w:sz w:val="28"/>
+          <w:szCs w:val="28"/>
+        </w:rPr>
+      </w:pPr>
+    </w:p>
+    <w:p>
+      <w:pPr>
+        <w:rPr>
+          <w:rStyle w:val="Hyperlink"/>
+          <w:rFonts w:ascii="Times New Roman" w:hAnsi="Times New Roman" w:cs="Times New Roman"/>
+          <w:sz w:val="28"/>
+          <w:szCs w:val="28"/>
+        </w:rPr>
+      </w:pPr>
+    </w:p>
+    <w:p>
+      <w:pPr>
+        <w:rPr>
+          <w:rFonts w:ascii="Times New Roman" w:hAnsi="Times New Roman" w:cs="Times New Roman"/>
+          <w:sz w:val="28"/>
+          <w:szCs w:val="28"/>
+        </w:rPr>
+      </w:pPr>
+      <w:r>
+        <w:rPr>
+          <w:rFonts w:ascii="Times New Roman" w:hAnsi="Times New Roman" w:cs="Times New Roman"/>
+          <w:sz w:val="28"/>
+          <w:szCs w:val="28"/>
+        </w:rPr>
+        <w:br w:type="page"/>
+      </w:r>
+    </w:p>
+    <w:p>
+      <w:pPr>
+        <w:pStyle w:val="Heading1"/>
+      </w:pPr>
+      <w:r>
+        <w:lastRenderedPageBreak/>
+        <w:t>GITHUB</w:t>
+      </w:r>
+    </w:p>
+    <w:p/>
+    <w:p>
+      <w:r>
+        <w:t xml:space="preserve">Link: </w:t>
+      </w:r>
+      <w:hyperlink r:id="rId18" w:history="1">
+        <w:r>
+          <w:rPr>
+            <w:rStyle w:val="Hyperlink"/>
+          </w:rPr>
+          <w:t xml:space="preserve">link </w:t>
+        </w:r>
+        <w:proofErr w:type="spellStart"/>
+        <w:r>
+          <w:rPr>
+            <w:rStyle w:val="Hyperlink"/>
+          </w:rPr>
+          <w:t>github</w:t>
+        </w:r>
+        <w:proofErr w:type="spellEnd"/>
+      </w:hyperlink>
+    </w:p>
     <w:sectPr>
       <w:pgSz w:w="12240" w:h="15840"/>
       <w:pgMar w:top="1440" w:right="1440" w:bottom="1440" w:left="1440" w:header="720" w:footer="720" w:gutter="0"/>
@@ -19664,7 +19436,7 @@
 </file>
 
 <file path=word/styles.xml><?xml version="1.0" encoding="utf-8"?>
-<w:styles xmlns:mc="http://schemas.openxmlformats.org/markup-compatibility/2006" xmlns:r="http://schemas.openxmlformats.org/officeDocument/2006/relationships" xmlns:w="http://schemas.openxmlformats.org/wordprocessingml/2006/main" xmlns:w14="http://schemas.microsoft.com/office/word/2010/wordml" xmlns:w15="http://schemas.microsoft.com/office/word/2012/wordml" mc:Ignorable="w14 w15">
+<w:styles xmlns:mc="http://schemas.openxmlformats.org/markup-compatibility/2006" xmlns:r="http://schemas.openxmlformats.org/officeDocument/2006/relationships" xmlns:w="http://schemas.openxmlformats.org/wordprocessingml/2006/main" xmlns:w14="http://schemas.microsoft.com/office/word/2010/wordml" xmlns:w15="http://schemas.microsoft.com/office/word/2012/wordml" xmlns:w16cex="http://schemas.microsoft.com/office/word/2018/wordml/cex" xmlns:w16cid="http://schemas.microsoft.com/office/word/2016/wordml/cid" xmlns:w16="http://schemas.microsoft.com/office/word/2018/wordml" xmlns:w16sdtdh="http://schemas.microsoft.com/office/word/2020/wordml/sdtdatahash" xmlns:w16se="http://schemas.microsoft.com/office/word/2015/wordml/symex" mc:Ignorable="w14 w15 w16se w16cid w16 w16cex w16sdtdh">
   <w:docDefaults>
     <w:rPrDefault>
       <w:rPr>
@@ -19680,7 +19452,7 @@
       </w:pPr>
     </w:pPrDefault>
   </w:docDefaults>
-  <w:latentStyles w:defLockedState="0" w:defUIPriority="99" w:defSemiHidden="0" w:defUnhideWhenUsed="0" w:defQFormat="0" w:count="371">
+  <w:latentStyles w:defLockedState="0" w:defUIPriority="99" w:defSemiHidden="0" w:defUnhideWhenUsed="0" w:defQFormat="0" w:count="376">
     <w:lsdException w:name="Normal" w:uiPriority="0" w:qFormat="1"/>
     <w:lsdException w:name="heading 1" w:uiPriority="9" w:qFormat="1"/>
     <w:lsdException w:name="heading 2" w:semiHidden="1" w:uiPriority="9" w:unhideWhenUsed="1" w:qFormat="1"/>
@@ -20052,6 +19824,11 @@
     <w:lsdException w:name="List Table 5 Dark Accent 6" w:uiPriority="50"/>
     <w:lsdException w:name="List Table 6 Colorful Accent 6" w:uiPriority="51"/>
     <w:lsdException w:name="List Table 7 Colorful Accent 6" w:uiPriority="52"/>
+    <w:lsdException w:name="Mention" w:semiHidden="1" w:unhideWhenUsed="1"/>
+    <w:lsdException w:name="Smart Hyperlink" w:semiHidden="1" w:unhideWhenUsed="1"/>
+    <w:lsdException w:name="Hashtag" w:semiHidden="1" w:unhideWhenUsed="1"/>
+    <w:lsdException w:name="Unresolved Mention" w:semiHidden="1" w:unhideWhenUsed="1"/>
+    <w:lsdException w:name="Smart Link" w:semiHidden="1" w:unhideWhenUsed="1"/>
   </w:latentStyles>
   <w:style w:type="paragraph" w:default="1" w:styleId="Normal">
     <w:name w:val="Normal"/>
@@ -20155,7 +19932,6 @@
       <w14:ligatures w14:val="standardContextual"/>
     </w:rPr>
     <w:tblPr>
-      <w:tblInd w:w="0" w:type="dxa"/>
       <w:tblBorders>
         <w:top w:val="single" w:sz="4" w:space="0" w:color="auto"/>
         <w:left w:val="single" w:sz="4" w:space="0" w:color="auto"/>
@@ -20164,12 +19940,6 @@
         <w:insideH w:val="single" w:sz="4" w:space="0" w:color="auto"/>
         <w:insideV w:val="single" w:sz="4" w:space="0" w:color="auto"/>
       </w:tblBorders>
-      <w:tblCellMar>
-        <w:top w:w="0" w:type="dxa"/>
-        <w:left w:w="108" w:type="dxa"/>
-        <w:bottom w:w="0" w:type="dxa"/>
-        <w:right w:w="108" w:type="dxa"/>
-      </w:tblCellMar>
     </w:tblPr>
   </w:style>
   <w:style w:type="paragraph" w:styleId="BodyText">
@@ -20221,6 +19991,29 @@
       <w:kern w:val="0"/>
       <w:lang w:val="id"/>
       <w14:ligatures w14:val="none"/>
+    </w:rPr>
+  </w:style>
+  <w:style w:type="character" w:styleId="Hyperlink">
+    <w:name w:val="Hyperlink"/>
+    <w:basedOn w:val="DefaultParagraphFont"/>
+    <w:uiPriority w:val="99"/>
+    <w:unhideWhenUsed/>
+    <w:rsid w:val="00D95F93"/>
+    <w:rPr>
+      <w:color w:val="0563C1" w:themeColor="hyperlink"/>
+      <w:u w:val="single"/>
+    </w:rPr>
+  </w:style>
+  <w:style w:type="character" w:styleId="UnresolvedMention">
+    <w:name w:val="Unresolved Mention"/>
+    <w:basedOn w:val="DefaultParagraphFont"/>
+    <w:uiPriority w:val="99"/>
+    <w:semiHidden/>
+    <w:unhideWhenUsed/>
+    <w:rsid w:val="00D95F93"/>
+    <w:rPr>
+      <w:color w:val="605E5C"/>
+      <w:shd w:val="clear" w:color="auto" w:fill="E1DFDD"/>
     </w:rPr>
   </w:style>
 </w:styles>

</xml_diff>